<commit_message>
Designüberlegung in die Doku geaddet
</commit_message>
<xml_diff>
--- a/Dokumentation/Exchange-Dokumentation_Ayvazyan_Bobek_Oezsoy.docx
+++ b/Dokumentation/Exchange-Dokumentation_Ayvazyan_Bobek_Oezsoy.docx
@@ -403,7 +403,6 @@
               <w:rFonts w:asciiTheme="majorHAnsi" w:hAnsiTheme="majorHAnsi"/>
               <w:sz w:val="30"/>
               <w:szCs w:val="30"/>
-              <w:lang w:val="en-US"/>
             </w:rPr>
           </w:pPr>
           <w:r>
@@ -419,7 +418,6 @@
               <w:rFonts w:asciiTheme="majorHAnsi" w:hAnsiTheme="majorHAnsi"/>
               <w:sz w:val="30"/>
               <w:szCs w:val="30"/>
-              <w:lang w:val="en-US"/>
             </w:rPr>
             <w:t>Ari Ayvazyan, Christian Bobek und Osman Özsoy</w:t>
           </w:r>
@@ -428,7 +426,6 @@
               <w:rFonts w:asciiTheme="majorHAnsi" w:hAnsiTheme="majorHAnsi"/>
               <w:sz w:val="30"/>
               <w:szCs w:val="30"/>
-              <w:lang w:val="en-US"/>
             </w:rPr>
             <w:tab/>
           </w:r>
@@ -438,7 +435,6 @@
             <w:jc w:val="center"/>
             <w:rPr>
               <w:rFonts w:asciiTheme="majorHAnsi" w:hAnsiTheme="majorHAnsi"/>
-              <w:lang w:val="en-US"/>
             </w:rPr>
           </w:pPr>
         </w:p>
@@ -447,7 +443,6 @@
             <w:jc w:val="center"/>
             <w:rPr>
               <w:rFonts w:asciiTheme="majorHAnsi" w:hAnsiTheme="majorHAnsi"/>
-              <w:lang w:val="en-US"/>
             </w:rPr>
           </w:pPr>
         </w:p>
@@ -456,7 +451,6 @@
             <w:jc w:val="center"/>
             <w:rPr>
               <w:rFonts w:asciiTheme="majorHAnsi" w:hAnsiTheme="majorHAnsi"/>
-              <w:lang w:val="en-US"/>
             </w:rPr>
           </w:pPr>
         </w:p>
@@ -618,7 +612,7 @@
           <w:r>
             <w:fldChar w:fldCharType="separate"/>
           </w:r>
-          <w:hyperlink w:anchor="_Toc408391001" w:history="1">
+          <w:hyperlink w:anchor="_Toc408393026" w:history="1">
             <w:r>
               <w:rPr>
                 <w:rStyle w:val="Hyperlink"/>
@@ -646,7 +640,7 @@
                 <w:noProof/>
                 <w:webHidden/>
               </w:rPr>
-              <w:instrText xml:space="preserve"> PAGEREF _Toc408391001 \h </w:instrText>
+              <w:instrText xml:space="preserve"> PAGEREF _Toc408393026 \h </w:instrText>
             </w:r>
             <w:r>
               <w:rPr>
@@ -689,7 +683,7 @@
               <w:lang w:eastAsia="de-AT"/>
             </w:rPr>
           </w:pPr>
-          <w:hyperlink w:anchor="_Toc408391002" w:history="1">
+          <w:hyperlink w:anchor="_Toc408393027" w:history="1">
             <w:r>
               <w:rPr>
                 <w:rStyle w:val="Hyperlink"/>
@@ -717,7 +711,7 @@
                 <w:noProof/>
                 <w:webHidden/>
               </w:rPr>
-              <w:instrText xml:space="preserve"> PAGEREF _Toc408391002 \h </w:instrText>
+              <w:instrText xml:space="preserve"> PAGEREF _Toc408393027 \h </w:instrText>
             </w:r>
             <w:r>
               <w:rPr>
@@ -760,7 +754,7 @@
               <w:lang w:eastAsia="de-AT"/>
             </w:rPr>
           </w:pPr>
-          <w:hyperlink w:anchor="_Toc408391003" w:history="1">
+          <w:hyperlink w:anchor="_Toc408393028" w:history="1">
             <w:r>
               <w:rPr>
                 <w:rStyle w:val="Hyperlink"/>
@@ -788,7 +782,7 @@
                 <w:noProof/>
                 <w:webHidden/>
               </w:rPr>
-              <w:instrText xml:space="preserve"> PAGEREF _Toc408391003 \h </w:instrText>
+              <w:instrText xml:space="preserve"> PAGEREF _Toc408393028 \h </w:instrText>
             </w:r>
             <w:r>
               <w:rPr>
@@ -831,7 +825,7 @@
               <w:lang w:eastAsia="de-AT"/>
             </w:rPr>
           </w:pPr>
-          <w:hyperlink w:anchor="_Toc408391004" w:history="1">
+          <w:hyperlink w:anchor="_Toc408393029" w:history="1">
             <w:r>
               <w:rPr>
                 <w:rStyle w:val="Hyperlink"/>
@@ -859,7 +853,7 @@
                 <w:noProof/>
                 <w:webHidden/>
               </w:rPr>
-              <w:instrText xml:space="preserve"> PAGEREF _Toc408391004 \h </w:instrText>
+              <w:instrText xml:space="preserve"> PAGEREF _Toc408393029 \h </w:instrText>
             </w:r>
             <w:r>
               <w:rPr>
@@ -879,7 +873,7 @@
                 <w:noProof/>
                 <w:webHidden/>
               </w:rPr>
-              <w:t>4</w:t>
+              <w:t>3</w:t>
             </w:r>
             <w:r>
               <w:rPr>
@@ -902,7 +896,7 @@
               <w:lang w:eastAsia="de-AT"/>
             </w:rPr>
           </w:pPr>
-          <w:hyperlink w:anchor="_Toc408391005" w:history="1">
+          <w:hyperlink w:anchor="_Toc408393030" w:history="1">
             <w:r>
               <w:rPr>
                 <w:rStyle w:val="Hyperlink"/>
@@ -930,7 +924,7 @@
                 <w:noProof/>
                 <w:webHidden/>
               </w:rPr>
-              <w:instrText xml:space="preserve"> PAGEREF _Toc408391005 \h </w:instrText>
+              <w:instrText xml:space="preserve"> PAGEREF _Toc408393030 \h </w:instrText>
             </w:r>
             <w:r>
               <w:rPr>
@@ -950,7 +944,7 @@
                 <w:noProof/>
                 <w:webHidden/>
               </w:rPr>
-              <w:t>5</w:t>
+              <w:t>4</w:t>
             </w:r>
             <w:r>
               <w:rPr>
@@ -973,7 +967,7 @@
               <w:lang w:eastAsia="de-AT"/>
             </w:rPr>
           </w:pPr>
-          <w:hyperlink w:anchor="_Toc408391006" w:history="1">
+          <w:hyperlink w:anchor="_Toc408393031" w:history="1">
             <w:r>
               <w:rPr>
                 <w:rStyle w:val="Hyperlink"/>
@@ -1001,7 +995,7 @@
                 <w:noProof/>
                 <w:webHidden/>
               </w:rPr>
-              <w:instrText xml:space="preserve"> PAGEREF _Toc408391006 \h </w:instrText>
+              <w:instrText xml:space="preserve"> PAGEREF _Toc408393031 \h </w:instrText>
             </w:r>
             <w:r>
               <w:rPr>
@@ -1021,7 +1015,7 @@
                 <w:noProof/>
                 <w:webHidden/>
               </w:rPr>
-              <w:t>6</w:t>
+              <w:t>5</w:t>
             </w:r>
             <w:r>
               <w:rPr>
@@ -1044,7 +1038,7 @@
               <w:lang w:eastAsia="de-AT"/>
             </w:rPr>
           </w:pPr>
-          <w:hyperlink w:anchor="_Toc408391007" w:history="1">
+          <w:hyperlink w:anchor="_Toc408393032" w:history="1">
             <w:r>
               <w:rPr>
                 <w:rStyle w:val="Hyperlink"/>
@@ -1072,7 +1066,7 @@
                 <w:noProof/>
                 <w:webHidden/>
               </w:rPr>
-              <w:instrText xml:space="preserve"> PAGEREF _Toc408391007 \h </w:instrText>
+              <w:instrText xml:space="preserve"> PAGEREF _Toc408393032 \h </w:instrText>
             </w:r>
             <w:r>
               <w:rPr>
@@ -1092,7 +1086,7 @@
                 <w:noProof/>
                 <w:webHidden/>
               </w:rPr>
-              <w:t>7</w:t>
+              <w:t>6</w:t>
             </w:r>
             <w:r>
               <w:rPr>
@@ -1115,7 +1109,7 @@
               <w:lang w:eastAsia="de-AT"/>
             </w:rPr>
           </w:pPr>
-          <w:hyperlink w:anchor="_Toc408391008" w:history="1">
+          <w:hyperlink w:anchor="_Toc408393033" w:history="1">
             <w:r>
               <w:rPr>
                 <w:rStyle w:val="Hyperlink"/>
@@ -1143,7 +1137,7 @@
                 <w:noProof/>
                 <w:webHidden/>
               </w:rPr>
-              <w:instrText xml:space="preserve"> PAGEREF _Toc408391008 \h </w:instrText>
+              <w:instrText xml:space="preserve"> PAGEREF _Toc408393033 \h </w:instrText>
             </w:r>
             <w:r>
               <w:rPr>
@@ -1163,7 +1157,7 @@
                 <w:noProof/>
                 <w:webHidden/>
               </w:rPr>
-              <w:t>8</w:t>
+              <w:t>7</w:t>
             </w:r>
             <w:r>
               <w:rPr>
@@ -1209,8 +1203,6 @@
           <w:lang w:val="de-DE"/>
         </w:rPr>
       </w:pPr>
-      <w:bookmarkStart w:id="0" w:name="_GoBack"/>
-      <w:bookmarkEnd w:id="0"/>
     </w:p>
     <w:p>
       <w:pPr>
@@ -1384,7 +1376,7 @@
           <w:lang w:val="de-DE"/>
         </w:rPr>
       </w:pPr>
-      <w:bookmarkStart w:id="1" w:name="_Toc408391001"/>
+      <w:bookmarkStart w:id="0" w:name="_Toc408393026"/>
       <w:r>
         <w:rPr>
           <w:lang w:val="de-DE"/>
@@ -1392,7 +1384,7 @@
         <w:lastRenderedPageBreak/>
         <w:t>Aufgabenstellung</w:t>
       </w:r>
-      <w:bookmarkEnd w:id="1"/>
+      <w:bookmarkEnd w:id="0"/>
     </w:p>
     <w:p>
       <w:pPr>
@@ -1821,7 +1813,7 @@
           <w:lang w:val="de-DE"/>
         </w:rPr>
       </w:pPr>
-      <w:bookmarkStart w:id="2" w:name="_Toc408391002"/>
+      <w:bookmarkStart w:id="1" w:name="_Toc408393027"/>
       <w:r>
         <w:rPr>
           <w:lang w:val="de-DE"/>
@@ -1829,7 +1821,7 @@
         <w:lastRenderedPageBreak/>
         <w:t>Arbeitsaufteilung mit Aufwandschätzung</w:t>
       </w:r>
-      <w:bookmarkEnd w:id="2"/>
+      <w:bookmarkEnd w:id="1"/>
     </w:p>
     <w:p>
       <w:pPr>
@@ -2649,6 +2641,12 @@
                 <w:rFonts w:asciiTheme="majorHAnsi" w:hAnsiTheme="majorHAnsi"/>
               </w:rPr>
             </w:pPr>
+            <w:r>
+              <w:rPr>
+                <w:rFonts w:asciiTheme="majorHAnsi" w:hAnsiTheme="majorHAnsi"/>
+              </w:rPr>
+              <w:t>Ayvazyan</w:t>
+            </w:r>
           </w:p>
         </w:tc>
         <w:tc>
@@ -2678,6 +2676,12 @@
                 <w:rFonts w:asciiTheme="majorHAnsi" w:hAnsiTheme="majorHAnsi"/>
               </w:rPr>
             </w:pPr>
+            <w:r>
+              <w:rPr>
+                <w:rFonts w:asciiTheme="majorHAnsi" w:hAnsiTheme="majorHAnsi"/>
+              </w:rPr>
+              <w:t>Bobek</w:t>
+            </w:r>
           </w:p>
         </w:tc>
         <w:tc>
@@ -2710,6 +2714,12 @@
                 <w:rFonts w:asciiTheme="majorHAnsi" w:hAnsiTheme="majorHAnsi"/>
               </w:rPr>
             </w:pPr>
+            <w:r>
+              <w:rPr>
+                <w:rFonts w:asciiTheme="majorHAnsi" w:hAnsiTheme="majorHAnsi"/>
+              </w:rPr>
+              <w:t>Özsoy</w:t>
+            </w:r>
           </w:p>
         </w:tc>
         <w:tc>
@@ -2728,38 +2738,6 @@
         </w:tc>
       </w:tr>
       <w:tr>
-        <w:tc>
-          <w:tcPr>
-            <w:cnfStyle w:val="001000000000" w:firstRow="0" w:lastRow="0" w:firstColumn="1" w:lastColumn="0" w:oddVBand="0" w:evenVBand="0" w:oddHBand="0" w:evenHBand="0" w:firstRowFirstColumn="0" w:firstRowLastColumn="0" w:lastRowFirstColumn="0" w:lastRowLastColumn="0"/>
-            <w:tcW w:w="1384" w:type="dxa"/>
-          </w:tcPr>
-          <w:p>
-            <w:pPr>
-              <w:rPr>
-                <w:rFonts w:asciiTheme="majorHAnsi" w:hAnsiTheme="majorHAnsi"/>
-              </w:rPr>
-            </w:pPr>
-          </w:p>
-        </w:tc>
-        <w:tc>
-          <w:tcPr>
-            <w:tcW w:w="1985" w:type="dxa"/>
-          </w:tcPr>
-          <w:p>
-            <w:pPr>
-              <w:jc w:val="center"/>
-              <w:cnfStyle w:val="000000000000" w:firstRow="0" w:lastRow="0" w:firstColumn="0" w:lastColumn="0" w:oddVBand="0" w:evenVBand="0" w:oddHBand="0" w:evenHBand="0" w:firstRowFirstColumn="0" w:firstRowLastColumn="0" w:lastRowFirstColumn="0" w:lastRowLastColumn="0"/>
-              <w:rPr>
-                <w:rFonts w:asciiTheme="majorHAnsi" w:hAnsiTheme="majorHAnsi"/>
-              </w:rPr>
-            </w:pPr>
-          </w:p>
-        </w:tc>
-      </w:tr>
-      <w:tr>
-        <w:trPr>
-          <w:cnfStyle w:val="000000100000" w:firstRow="0" w:lastRow="0" w:firstColumn="0" w:lastColumn="0" w:oddVBand="0" w:evenVBand="0" w:oddHBand="1" w:evenHBand="0" w:firstRowFirstColumn="0" w:firstRowLastColumn="0" w:lastRowFirstColumn="0" w:lastRowLastColumn="0"/>
-        </w:trPr>
         <w:tc>
           <w:tcPr>
             <w:cnfStyle w:val="001000000000" w:firstRow="0" w:lastRow="0" w:firstColumn="1" w:lastColumn="0" w:oddVBand="0" w:evenVBand="0" w:oddHBand="0" w:evenHBand="0" w:firstRowFirstColumn="0" w:firstRowLastColumn="0" w:lastRowFirstColumn="0" w:lastRowLastColumn="0"/>
@@ -2790,7 +2768,7 @@
           <w:p>
             <w:pPr>
               <w:jc w:val="center"/>
-              <w:cnfStyle w:val="000000100000" w:firstRow="0" w:lastRow="0" w:firstColumn="0" w:lastColumn="0" w:oddVBand="0" w:evenVBand="0" w:oddHBand="1" w:evenHBand="0" w:firstRowFirstColumn="0" w:firstRowLastColumn="0" w:lastRowFirstColumn="0" w:lastRowLastColumn="0"/>
+              <w:cnfStyle w:val="000000000000" w:firstRow="0" w:lastRow="0" w:firstColumn="0" w:lastColumn="0" w:oddVBand="0" w:evenVBand="0" w:oddHBand="0" w:evenHBand="0" w:firstRowFirstColumn="0" w:firstRowLastColumn="0" w:lastRowFirstColumn="0" w:lastRowLastColumn="0"/>
               <w:rPr>
                 <w:rFonts w:asciiTheme="majorHAnsi" w:hAnsiTheme="majorHAnsi"/>
                 <w:b/>
@@ -3005,7 +2983,7 @@
           <w:lang w:val="de-DE"/>
         </w:rPr>
       </w:pPr>
-      <w:bookmarkStart w:id="3" w:name="_Toc408391003"/>
+      <w:bookmarkStart w:id="2" w:name="_Toc408393028"/>
       <w:r>
         <w:rPr>
           <w:lang w:val="de-DE"/>
@@ -3013,7 +2991,7 @@
         <w:lastRenderedPageBreak/>
         <w:t>Endzeitaufteilung</w:t>
       </w:r>
-      <w:bookmarkEnd w:id="3"/>
+      <w:bookmarkEnd w:id="2"/>
     </w:p>
     <w:p>
       <w:pPr>
@@ -4003,6 +3981,12 @@
                 <w:rFonts w:asciiTheme="majorHAnsi" w:hAnsiTheme="majorHAnsi"/>
               </w:rPr>
             </w:pPr>
+            <w:r>
+              <w:rPr>
+                <w:rFonts w:asciiTheme="majorHAnsi" w:hAnsiTheme="majorHAnsi"/>
+              </w:rPr>
+              <w:t>Ayvazyan</w:t>
+            </w:r>
           </w:p>
         </w:tc>
         <w:tc>
@@ -4032,6 +4016,12 @@
                 <w:rFonts w:asciiTheme="majorHAnsi" w:hAnsiTheme="majorHAnsi"/>
               </w:rPr>
             </w:pPr>
+            <w:r>
+              <w:rPr>
+                <w:rFonts w:asciiTheme="majorHAnsi" w:hAnsiTheme="majorHAnsi"/>
+              </w:rPr>
+              <w:t>Bobek</w:t>
+            </w:r>
           </w:p>
         </w:tc>
         <w:tc>
@@ -4064,6 +4054,12 @@
                 <w:rFonts w:asciiTheme="majorHAnsi" w:hAnsiTheme="majorHAnsi"/>
               </w:rPr>
             </w:pPr>
+            <w:r>
+              <w:rPr>
+                <w:rFonts w:asciiTheme="majorHAnsi" w:hAnsiTheme="majorHAnsi"/>
+              </w:rPr>
+              <w:t>Özsoy</w:t>
+            </w:r>
           </w:p>
         </w:tc>
         <w:tc>
@@ -4082,37 +4078,7 @@
         </w:tc>
       </w:tr>
       <w:tr>
-        <w:tc>
-          <w:tcPr>
-            <w:cnfStyle w:val="001000000000" w:firstRow="0" w:lastRow="0" w:firstColumn="1" w:lastColumn="0" w:oddVBand="0" w:evenVBand="0" w:oddHBand="0" w:evenHBand="0" w:firstRowFirstColumn="0" w:firstRowLastColumn="0" w:lastRowFirstColumn="0" w:lastRowLastColumn="0"/>
-            <w:tcW w:w="1384" w:type="dxa"/>
-          </w:tcPr>
-          <w:p>
-            <w:pPr>
-              <w:rPr>
-                <w:rFonts w:asciiTheme="majorHAnsi" w:hAnsiTheme="majorHAnsi"/>
-              </w:rPr>
-            </w:pPr>
-          </w:p>
-        </w:tc>
-        <w:tc>
-          <w:tcPr>
-            <w:tcW w:w="1985" w:type="dxa"/>
-          </w:tcPr>
-          <w:p>
-            <w:pPr>
-              <w:jc w:val="center"/>
-              <w:cnfStyle w:val="000000000000" w:firstRow="0" w:lastRow="0" w:firstColumn="0" w:lastColumn="0" w:oddVBand="0" w:evenVBand="0" w:oddHBand="0" w:evenHBand="0" w:firstRowFirstColumn="0" w:firstRowLastColumn="0" w:lastRowFirstColumn="0" w:lastRowLastColumn="0"/>
-              <w:rPr>
-                <w:rFonts w:asciiTheme="majorHAnsi" w:hAnsiTheme="majorHAnsi"/>
-              </w:rPr>
-            </w:pPr>
-          </w:p>
-        </w:tc>
-      </w:tr>
-      <w:tr>
         <w:trPr>
-          <w:cnfStyle w:val="000000100000" w:firstRow="0" w:lastRow="0" w:firstColumn="0" w:lastColumn="0" w:oddVBand="0" w:evenVBand="0" w:oddHBand="1" w:evenHBand="0" w:firstRowFirstColumn="0" w:firstRowLastColumn="0" w:lastRowFirstColumn="0" w:lastRowLastColumn="0"/>
           <w:trHeight w:val="258"/>
         </w:trPr>
         <w:tc>
@@ -4145,7 +4111,7 @@
           <w:p>
             <w:pPr>
               <w:jc w:val="center"/>
-              <w:cnfStyle w:val="000000100000" w:firstRow="0" w:lastRow="0" w:firstColumn="0" w:lastColumn="0" w:oddVBand="0" w:evenVBand="0" w:oddHBand="1" w:evenHBand="0" w:firstRowFirstColumn="0" w:firstRowLastColumn="0" w:lastRowFirstColumn="0" w:lastRowLastColumn="0"/>
+              <w:cnfStyle w:val="000000000000" w:firstRow="0" w:lastRow="0" w:firstColumn="0" w:lastColumn="0" w:oddVBand="0" w:evenVBand="0" w:oddHBand="0" w:evenHBand="0" w:firstRowFirstColumn="0" w:firstRowLastColumn="0" w:lastRowFirstColumn="0" w:lastRowLastColumn="0"/>
               <w:rPr>
                 <w:rFonts w:asciiTheme="majorHAnsi" w:hAnsiTheme="majorHAnsi"/>
                 <w:b/>
@@ -4317,6 +4283,15 @@
           <w:lang w:val="de-DE"/>
         </w:rPr>
       </w:pPr>
+      <w:bookmarkStart w:id="3" w:name="_GoBack"/>
+      <w:bookmarkEnd w:id="3"/>
+    </w:p>
+    <w:p>
+      <w:pPr>
+        <w:rPr>
+          <w:lang w:val="de-DE"/>
+        </w:rPr>
+      </w:pPr>
     </w:p>
     <w:p>
       <w:pPr>
@@ -4325,7 +4300,7 @@
           <w:lang w:val="de-DE"/>
         </w:rPr>
       </w:pPr>
-      <w:bookmarkStart w:id="4" w:name="_Toc408391004"/>
+      <w:bookmarkStart w:id="4" w:name="_Toc408393029"/>
       <w:r>
         <w:rPr>
           <w:lang w:val="de-DE"/>
@@ -4344,143 +4319,52 @@
     </w:p>
     <w:p>
       <w:pPr>
-        <w:rPr>
-          <w:lang w:val="de-DE"/>
-        </w:rPr>
-      </w:pPr>
-    </w:p>
-    <w:p>
-      <w:pPr>
-        <w:rPr>
-          <w:lang w:val="de-DE"/>
-        </w:rPr>
-      </w:pPr>
-    </w:p>
-    <w:p>
-      <w:pPr>
-        <w:rPr>
-          <w:lang w:val="de-DE"/>
-        </w:rPr>
-      </w:pPr>
-    </w:p>
-    <w:p>
-      <w:pPr>
-        <w:rPr>
-          <w:lang w:val="de-DE"/>
-        </w:rPr>
-      </w:pPr>
-    </w:p>
-    <w:p>
-      <w:pPr>
-        <w:rPr>
-          <w:lang w:val="de-DE"/>
-        </w:rPr>
-      </w:pPr>
-    </w:p>
-    <w:p>
-      <w:pPr>
-        <w:rPr>
-          <w:lang w:val="de-DE"/>
-        </w:rPr>
-      </w:pPr>
-    </w:p>
-    <w:p>
-      <w:pPr>
-        <w:rPr>
-          <w:lang w:val="de-DE"/>
-        </w:rPr>
-      </w:pPr>
-    </w:p>
-    <w:p>
-      <w:pPr>
-        <w:rPr>
-          <w:lang w:val="de-DE"/>
-        </w:rPr>
-      </w:pPr>
-    </w:p>
-    <w:p>
-      <w:pPr>
-        <w:rPr>
-          <w:lang w:val="de-DE"/>
-        </w:rPr>
-      </w:pPr>
-    </w:p>
-    <w:p>
-      <w:pPr>
-        <w:rPr>
-          <w:lang w:val="de-DE"/>
-        </w:rPr>
-      </w:pPr>
-    </w:p>
-    <w:p>
-      <w:pPr>
-        <w:rPr>
-          <w:lang w:val="de-DE"/>
-        </w:rPr>
-      </w:pPr>
-    </w:p>
-    <w:p>
-      <w:pPr>
-        <w:rPr>
-          <w:lang w:val="de-DE"/>
-        </w:rPr>
-      </w:pPr>
-    </w:p>
-    <w:p>
-      <w:pPr>
-        <w:rPr>
-          <w:lang w:val="de-DE"/>
-        </w:rPr>
-      </w:pPr>
-    </w:p>
-    <w:p>
-      <w:pPr>
-        <w:rPr>
-          <w:lang w:val="de-DE"/>
-        </w:rPr>
-      </w:pPr>
-    </w:p>
-    <w:p>
-      <w:pPr>
-        <w:rPr>
-          <w:lang w:val="de-DE"/>
-        </w:rPr>
-      </w:pPr>
-    </w:p>
-    <w:p>
-      <w:pPr>
-        <w:rPr>
-          <w:lang w:val="de-DE"/>
-        </w:rPr>
-      </w:pPr>
-    </w:p>
-    <w:p>
-      <w:pPr>
-        <w:rPr>
-          <w:lang w:val="de-DE"/>
-        </w:rPr>
-      </w:pPr>
-    </w:p>
-    <w:p>
-      <w:pPr>
-        <w:rPr>
-          <w:lang w:val="de-DE"/>
-        </w:rPr>
-      </w:pPr>
-    </w:p>
-    <w:p>
-      <w:pPr>
-        <w:rPr>
-          <w:lang w:val="de-DE"/>
-        </w:rPr>
-      </w:pPr>
-    </w:p>
-    <w:p>
-      <w:pPr>
-        <w:rPr>
-          <w:lang w:val="de-DE"/>
-        </w:rPr>
-      </w:pPr>
+        <w:jc w:val="center"/>
+        <w:rPr>
+          <w:lang w:val="de-DE"/>
+        </w:rPr>
+      </w:pPr>
+      <w:r>
+        <w:rPr>
+          <w:noProof/>
+          <w:lang w:eastAsia="de-AT"/>
+        </w:rPr>
+        <w:drawing>
+          <wp:inline distT="0" distB="0" distL="0" distR="0" wp14:anchorId="759549F3" wp14:editId="18BEECBE">
+            <wp:extent cx="5927835" cy="3750430"/>
+            <wp:effectExtent l="0" t="0" r="0" b="2540"/>
+            <wp:docPr id="291" name="Grafik 291"/>
+            <wp:cNvGraphicFramePr>
+              <a:graphicFrameLocks xmlns:a="http://schemas.openxmlformats.org/drawingml/2006/main" noChangeAspect="1"/>
+            </wp:cNvGraphicFramePr>
+            <a:graphic xmlns:a="http://schemas.openxmlformats.org/drawingml/2006/main">
+              <a:graphicData uri="http://schemas.openxmlformats.org/drawingml/2006/picture">
+                <pic:pic xmlns:pic="http://schemas.openxmlformats.org/drawingml/2006/picture">
+                  <pic:nvPicPr>
+                    <pic:cNvPr id="0" name=""/>
+                    <pic:cNvPicPr/>
+                  </pic:nvPicPr>
+                  <pic:blipFill>
+                    <a:blip r:embed="rId15"/>
+                    <a:stretch>
+                      <a:fillRect/>
+                    </a:stretch>
+                  </pic:blipFill>
+                  <pic:spPr>
+                    <a:xfrm>
+                      <a:off x="0" y="0"/>
+                      <a:ext cx="5939085" cy="3757548"/>
+                    </a:xfrm>
+                    <a:prstGeom prst="rect">
+                      <a:avLst/>
+                    </a:prstGeom>
+                  </pic:spPr>
+                </pic:pic>
+              </a:graphicData>
+            </a:graphic>
+          </wp:inline>
+        </w:drawing>
+      </w:r>
     </w:p>
     <w:p>
       <w:pPr>
@@ -4643,7 +4527,7 @@
           <w:lang w:val="de-DE"/>
         </w:rPr>
       </w:pPr>
-      <w:bookmarkStart w:id="5" w:name="_Toc408391005"/>
+      <w:bookmarkStart w:id="5" w:name="_Toc408393030"/>
       <w:r>
         <w:rPr>
           <w:lang w:val="de-DE"/>
@@ -4961,7 +4845,7 @@
           <w:lang w:val="de-DE"/>
         </w:rPr>
       </w:pPr>
-      <w:bookmarkStart w:id="6" w:name="_Toc408391006"/>
+      <w:bookmarkStart w:id="6" w:name="_Toc408393031"/>
       <w:r>
         <w:rPr>
           <w:lang w:val="de-DE"/>
@@ -5279,7 +5163,7 @@
           <w:lang w:val="de-DE"/>
         </w:rPr>
       </w:pPr>
-      <w:bookmarkStart w:id="7" w:name="_Toc408391007"/>
+      <w:bookmarkStart w:id="7" w:name="_Toc408393032"/>
       <w:r>
         <w:rPr>
           <w:lang w:val="de-DE"/>
@@ -5604,7 +5488,7 @@
           <w:lang w:val="de-DE"/>
         </w:rPr>
       </w:pPr>
-      <w:bookmarkStart w:id="8" w:name="_Toc408391008"/>
+      <w:bookmarkStart w:id="8" w:name="_Toc408393033"/>
       <w:r>
         <w:rPr>
           <w:lang w:val="de-DE"/>
@@ -5905,9 +5789,9 @@
       </w:pPr>
     </w:p>
     <w:sectPr>
-      <w:footerReference w:type="default" r:id="rId15"/>
-      <w:headerReference w:type="first" r:id="rId16"/>
-      <w:footerReference w:type="first" r:id="rId17"/>
+      <w:footerReference w:type="default" r:id="rId16"/>
+      <w:headerReference w:type="first" r:id="rId17"/>
+      <w:footerReference w:type="first" r:id="rId18"/>
       <w:pgSz w:w="11906" w:h="16838"/>
       <w:pgMar w:top="1417" w:right="1417" w:bottom="1134" w:left="1417" w:header="708" w:footer="708" w:gutter="0"/>
       <w:pgNumType w:start="1"/>
@@ -12921,7 +12805,7 @@
 </file>
 
 <file path=customXml/itemProps2.xml><?xml version="1.0" encoding="utf-8"?>
-<ds:datastoreItem xmlns:ds="http://schemas.openxmlformats.org/officeDocument/2006/customXml" ds:itemID="{C0B2D373-4AEF-4E41-875F-A93B4370FF01}">
+<ds:datastoreItem xmlns:ds="http://schemas.openxmlformats.org/officeDocument/2006/customXml" ds:itemID="{64D26D44-C1A1-4338-9427-B5A2C9D386E9}">
   <ds:schemaRefs>
     <ds:schemaRef ds:uri="http://schemas.openxmlformats.org/officeDocument/2006/bibliography"/>
   </ds:schemaRefs>

</xml_diff>

<commit_message>
Installation des Exchange servers
</commit_message>
<xml_diff>
--- a/Dokumentation/Exchange-Dokumentation_Ayvazyan_Bobek_Oezsoy.docx
+++ b/Dokumentation/Exchange-Dokumentation_Ayvazyan_Bobek_Oezsoy.docx
@@ -612,7 +612,7 @@
           <w:r>
             <w:fldChar w:fldCharType="separate"/>
           </w:r>
-          <w:hyperlink w:anchor="_Toc408393026" w:history="1">
+          <w:hyperlink w:anchor="_Toc408945839" w:history="1">
             <w:r>
               <w:rPr>
                 <w:rStyle w:val="Hyperlink"/>
@@ -640,7 +640,7 @@
                 <w:noProof/>
                 <w:webHidden/>
               </w:rPr>
-              <w:instrText xml:space="preserve"> PAGEREF _Toc408393026 \h </w:instrText>
+              <w:instrText xml:space="preserve"> PAGEREF _Toc408945839 \h </w:instrText>
             </w:r>
             <w:r>
               <w:rPr>
@@ -683,14 +683,14 @@
               <w:lang w:eastAsia="de-AT"/>
             </w:rPr>
           </w:pPr>
-          <w:hyperlink w:anchor="_Toc408393027" w:history="1">
+          <w:hyperlink w:anchor="_Toc408945840" w:history="1">
             <w:r>
               <w:rPr>
                 <w:rStyle w:val="Hyperlink"/>
                 <w:noProof/>
                 <w:lang w:val="de-DE"/>
               </w:rPr>
-              <w:t>Arbeitsaufteilung mit Aufwandschätzung</w:t>
+              <w:t>Endzeitaufteilung</w:t>
             </w:r>
             <w:r>
               <w:rPr>
@@ -711,7 +711,7 @@
                 <w:noProof/>
                 <w:webHidden/>
               </w:rPr>
-              <w:instrText xml:space="preserve"> PAGEREF _Toc408393027 \h </w:instrText>
+              <w:instrText xml:space="preserve"> PAGEREF _Toc408945840 \h </w:instrText>
             </w:r>
             <w:r>
               <w:rPr>
@@ -754,14 +754,14 @@
               <w:lang w:eastAsia="de-AT"/>
             </w:rPr>
           </w:pPr>
-          <w:hyperlink w:anchor="_Toc408393028" w:history="1">
+          <w:hyperlink w:anchor="_Toc408945841" w:history="1">
             <w:r>
               <w:rPr>
                 <w:rStyle w:val="Hyperlink"/>
                 <w:noProof/>
                 <w:lang w:val="de-DE"/>
               </w:rPr>
-              <w:t>Endzeitaufteilung</w:t>
+              <w:t>Designüberlegung</w:t>
             </w:r>
             <w:r>
               <w:rPr>
@@ -782,7 +782,7 @@
                 <w:noProof/>
                 <w:webHidden/>
               </w:rPr>
-              <w:instrText xml:space="preserve"> PAGEREF _Toc408393028 \h </w:instrText>
+              <w:instrText xml:space="preserve"> PAGEREF _Toc408945841 \h </w:instrText>
             </w:r>
             <w:r>
               <w:rPr>
@@ -825,14 +825,14 @@
               <w:lang w:eastAsia="de-AT"/>
             </w:rPr>
           </w:pPr>
-          <w:hyperlink w:anchor="_Toc408393029" w:history="1">
+          <w:hyperlink w:anchor="_Toc408945842" w:history="1">
             <w:r>
               <w:rPr>
                 <w:rStyle w:val="Hyperlink"/>
                 <w:noProof/>
                 <w:lang w:val="de-DE"/>
               </w:rPr>
-              <w:t>Designüberlegung</w:t>
+              <w:t>Technologiebeschreibung</w:t>
             </w:r>
             <w:r>
               <w:rPr>
@@ -853,7 +853,7 @@
                 <w:noProof/>
                 <w:webHidden/>
               </w:rPr>
-              <w:instrText xml:space="preserve"> PAGEREF _Toc408393029 \h </w:instrText>
+              <w:instrText xml:space="preserve"> PAGEREF _Toc408945842 \h </w:instrText>
             </w:r>
             <w:r>
               <w:rPr>
@@ -873,7 +873,7 @@
                 <w:noProof/>
                 <w:webHidden/>
               </w:rPr>
-              <w:t>3</w:t>
+              <w:t>4</w:t>
             </w:r>
             <w:r>
               <w:rPr>
@@ -896,14 +896,14 @@
               <w:lang w:eastAsia="de-AT"/>
             </w:rPr>
           </w:pPr>
-          <w:hyperlink w:anchor="_Toc408393030" w:history="1">
+          <w:hyperlink w:anchor="_Toc408945843" w:history="1">
             <w:r>
               <w:rPr>
                 <w:rStyle w:val="Hyperlink"/>
                 <w:noProof/>
                 <w:lang w:val="de-DE"/>
               </w:rPr>
-              <w:t>Technologiebeschreibung</w:t>
+              <w:t>Arbeitsdurchführung</w:t>
             </w:r>
             <w:r>
               <w:rPr>
@@ -924,7 +924,7 @@
                 <w:noProof/>
                 <w:webHidden/>
               </w:rPr>
-              <w:instrText xml:space="preserve"> PAGEREF _Toc408393030 \h </w:instrText>
+              <w:instrText xml:space="preserve"> PAGEREF _Toc408945843 \h </w:instrText>
             </w:r>
             <w:r>
               <w:rPr>
@@ -944,7 +944,432 @@
                 <w:noProof/>
                 <w:webHidden/>
               </w:rPr>
-              <w:t>4</w:t>
+              <w:t>5</w:t>
+            </w:r>
+            <w:r>
+              <w:rPr>
+                <w:noProof/>
+                <w:webHidden/>
+              </w:rPr>
+              <w:fldChar w:fldCharType="end"/>
+            </w:r>
+          </w:hyperlink>
+        </w:p>
+        <w:p>
+          <w:pPr>
+            <w:pStyle w:val="Verzeichnis2"/>
+            <w:tabs>
+              <w:tab w:val="right" w:leader="dot" w:pos="9062"/>
+            </w:tabs>
+            <w:rPr>
+              <w:rFonts w:asciiTheme="minorHAnsi" w:eastAsiaTheme="minorEastAsia" w:hAnsiTheme="minorHAnsi"/>
+              <w:noProof/>
+              <w:lang w:eastAsia="de-AT"/>
+            </w:rPr>
+          </w:pPr>
+          <w:hyperlink w:anchor="_Toc408945844" w:history="1">
+            <w:r>
+              <w:rPr>
+                <w:rStyle w:val="Hyperlink"/>
+                <w:noProof/>
+                <w:lang w:val="de-DE"/>
+              </w:rPr>
+              <w:t>Aufsetzen eines Active Directory &amp; DNS Servers</w:t>
+            </w:r>
+            <w:r>
+              <w:rPr>
+                <w:noProof/>
+                <w:webHidden/>
+              </w:rPr>
+              <w:tab/>
+            </w:r>
+            <w:r>
+              <w:rPr>
+                <w:noProof/>
+                <w:webHidden/>
+              </w:rPr>
+              <w:fldChar w:fldCharType="begin"/>
+            </w:r>
+            <w:r>
+              <w:rPr>
+                <w:noProof/>
+                <w:webHidden/>
+              </w:rPr>
+              <w:instrText xml:space="preserve"> PAGEREF _Toc408945844 \h </w:instrText>
+            </w:r>
+            <w:r>
+              <w:rPr>
+                <w:noProof/>
+                <w:webHidden/>
+              </w:rPr>
+            </w:r>
+            <w:r>
+              <w:rPr>
+                <w:noProof/>
+                <w:webHidden/>
+              </w:rPr>
+              <w:fldChar w:fldCharType="separate"/>
+            </w:r>
+            <w:r>
+              <w:rPr>
+                <w:noProof/>
+                <w:webHidden/>
+              </w:rPr>
+              <w:t>5</w:t>
+            </w:r>
+            <w:r>
+              <w:rPr>
+                <w:noProof/>
+                <w:webHidden/>
+              </w:rPr>
+              <w:fldChar w:fldCharType="end"/>
+            </w:r>
+          </w:hyperlink>
+        </w:p>
+        <w:p>
+          <w:pPr>
+            <w:pStyle w:val="Verzeichnis2"/>
+            <w:tabs>
+              <w:tab w:val="right" w:leader="dot" w:pos="9062"/>
+            </w:tabs>
+            <w:rPr>
+              <w:rFonts w:asciiTheme="minorHAnsi" w:eastAsiaTheme="minorEastAsia" w:hAnsiTheme="minorHAnsi"/>
+              <w:noProof/>
+              <w:lang w:eastAsia="de-AT"/>
+            </w:rPr>
+          </w:pPr>
+          <w:hyperlink w:anchor="_Toc408945845" w:history="1">
+            <w:r>
+              <w:rPr>
+                <w:rStyle w:val="Hyperlink"/>
+                <w:noProof/>
+                <w:lang w:val="de-DE"/>
+              </w:rPr>
+              <w:t>Client Access &amp; Mail Server</w:t>
+            </w:r>
+            <w:r>
+              <w:rPr>
+                <w:noProof/>
+                <w:webHidden/>
+              </w:rPr>
+              <w:tab/>
+            </w:r>
+            <w:r>
+              <w:rPr>
+                <w:noProof/>
+                <w:webHidden/>
+              </w:rPr>
+              <w:fldChar w:fldCharType="begin"/>
+            </w:r>
+            <w:r>
+              <w:rPr>
+                <w:noProof/>
+                <w:webHidden/>
+              </w:rPr>
+              <w:instrText xml:space="preserve"> PAGEREF _Toc408945845 \h </w:instrText>
+            </w:r>
+            <w:r>
+              <w:rPr>
+                <w:noProof/>
+                <w:webHidden/>
+              </w:rPr>
+            </w:r>
+            <w:r>
+              <w:rPr>
+                <w:noProof/>
+                <w:webHidden/>
+              </w:rPr>
+              <w:fldChar w:fldCharType="separate"/>
+            </w:r>
+            <w:r>
+              <w:rPr>
+                <w:noProof/>
+                <w:webHidden/>
+              </w:rPr>
+              <w:t>6</w:t>
+            </w:r>
+            <w:r>
+              <w:rPr>
+                <w:noProof/>
+                <w:webHidden/>
+              </w:rPr>
+              <w:fldChar w:fldCharType="end"/>
+            </w:r>
+          </w:hyperlink>
+        </w:p>
+        <w:p>
+          <w:pPr>
+            <w:pStyle w:val="Verzeichnis2"/>
+            <w:tabs>
+              <w:tab w:val="right" w:leader="dot" w:pos="9062"/>
+            </w:tabs>
+            <w:rPr>
+              <w:rFonts w:asciiTheme="minorHAnsi" w:eastAsiaTheme="minorEastAsia" w:hAnsiTheme="minorHAnsi"/>
+              <w:noProof/>
+              <w:lang w:eastAsia="de-AT"/>
+            </w:rPr>
+          </w:pPr>
+          <w:hyperlink w:anchor="_Toc408945846" w:history="1">
+            <w:r>
+              <w:rPr>
+                <w:rStyle w:val="Hyperlink"/>
+                <w:noProof/>
+                <w:lang w:val="de-DE"/>
+              </w:rPr>
+              <w:t>Exchange Server</w:t>
+            </w:r>
+            <w:r>
+              <w:rPr>
+                <w:noProof/>
+                <w:webHidden/>
+              </w:rPr>
+              <w:tab/>
+            </w:r>
+            <w:r>
+              <w:rPr>
+                <w:noProof/>
+                <w:webHidden/>
+              </w:rPr>
+              <w:fldChar w:fldCharType="begin"/>
+            </w:r>
+            <w:r>
+              <w:rPr>
+                <w:noProof/>
+                <w:webHidden/>
+              </w:rPr>
+              <w:instrText xml:space="preserve"> PAGEREF _Toc408945846 \h </w:instrText>
+            </w:r>
+            <w:r>
+              <w:rPr>
+                <w:noProof/>
+                <w:webHidden/>
+              </w:rPr>
+            </w:r>
+            <w:r>
+              <w:rPr>
+                <w:noProof/>
+                <w:webHidden/>
+              </w:rPr>
+              <w:fldChar w:fldCharType="separate"/>
+            </w:r>
+            <w:r>
+              <w:rPr>
+                <w:noProof/>
+                <w:webHidden/>
+              </w:rPr>
+              <w:t>7</w:t>
+            </w:r>
+            <w:r>
+              <w:rPr>
+                <w:noProof/>
+                <w:webHidden/>
+              </w:rPr>
+              <w:fldChar w:fldCharType="end"/>
+            </w:r>
+          </w:hyperlink>
+        </w:p>
+        <w:p>
+          <w:pPr>
+            <w:pStyle w:val="Verzeichnis3"/>
+            <w:tabs>
+              <w:tab w:val="right" w:leader="dot" w:pos="9062"/>
+            </w:tabs>
+            <w:rPr>
+              <w:rFonts w:asciiTheme="minorHAnsi" w:eastAsiaTheme="minorEastAsia" w:hAnsiTheme="minorHAnsi"/>
+              <w:noProof/>
+              <w:lang w:eastAsia="de-AT"/>
+            </w:rPr>
+          </w:pPr>
+          <w:hyperlink w:anchor="_Toc408945847" w:history="1">
+            <w:r>
+              <w:rPr>
+                <w:rStyle w:val="Hyperlink"/>
+                <w:noProof/>
+                <w:lang w:val="de-DE"/>
+              </w:rPr>
+              <w:t>Installation benötigter Programme</w:t>
+            </w:r>
+            <w:r>
+              <w:rPr>
+                <w:noProof/>
+                <w:webHidden/>
+              </w:rPr>
+              <w:tab/>
+            </w:r>
+            <w:r>
+              <w:rPr>
+                <w:noProof/>
+                <w:webHidden/>
+              </w:rPr>
+              <w:fldChar w:fldCharType="begin"/>
+            </w:r>
+            <w:r>
+              <w:rPr>
+                <w:noProof/>
+                <w:webHidden/>
+              </w:rPr>
+              <w:instrText xml:space="preserve"> PAGEREF _Toc408945847 \h </w:instrText>
+            </w:r>
+            <w:r>
+              <w:rPr>
+                <w:noProof/>
+                <w:webHidden/>
+              </w:rPr>
+            </w:r>
+            <w:r>
+              <w:rPr>
+                <w:noProof/>
+                <w:webHidden/>
+              </w:rPr>
+              <w:fldChar w:fldCharType="separate"/>
+            </w:r>
+            <w:r>
+              <w:rPr>
+                <w:noProof/>
+                <w:webHidden/>
+              </w:rPr>
+              <w:t>7</w:t>
+            </w:r>
+            <w:r>
+              <w:rPr>
+                <w:noProof/>
+                <w:webHidden/>
+              </w:rPr>
+              <w:fldChar w:fldCharType="end"/>
+            </w:r>
+          </w:hyperlink>
+        </w:p>
+        <w:p>
+          <w:pPr>
+            <w:pStyle w:val="Verzeichnis3"/>
+            <w:tabs>
+              <w:tab w:val="right" w:leader="dot" w:pos="9062"/>
+            </w:tabs>
+            <w:rPr>
+              <w:rFonts w:asciiTheme="minorHAnsi" w:eastAsiaTheme="minorEastAsia" w:hAnsiTheme="minorHAnsi"/>
+              <w:noProof/>
+              <w:lang w:eastAsia="de-AT"/>
+            </w:rPr>
+          </w:pPr>
+          <w:hyperlink w:anchor="_Toc408945848" w:history="1">
+            <w:r>
+              <w:rPr>
+                <w:rStyle w:val="Hyperlink"/>
+                <w:noProof/>
+                <w:lang w:val="en-US"/>
+              </w:rPr>
+              <w:t>Active Directory und Schema vorbereiten</w:t>
+            </w:r>
+            <w:r>
+              <w:rPr>
+                <w:noProof/>
+                <w:webHidden/>
+              </w:rPr>
+              <w:tab/>
+            </w:r>
+            <w:r>
+              <w:rPr>
+                <w:noProof/>
+                <w:webHidden/>
+              </w:rPr>
+              <w:fldChar w:fldCharType="begin"/>
+            </w:r>
+            <w:r>
+              <w:rPr>
+                <w:noProof/>
+                <w:webHidden/>
+              </w:rPr>
+              <w:instrText xml:space="preserve"> PAGEREF _Toc408945848 \h </w:instrText>
+            </w:r>
+            <w:r>
+              <w:rPr>
+                <w:noProof/>
+                <w:webHidden/>
+              </w:rPr>
+            </w:r>
+            <w:r>
+              <w:rPr>
+                <w:noProof/>
+                <w:webHidden/>
+              </w:rPr>
+              <w:fldChar w:fldCharType="separate"/>
+            </w:r>
+            <w:r>
+              <w:rPr>
+                <w:noProof/>
+                <w:webHidden/>
+              </w:rPr>
+              <w:t>7</w:t>
+            </w:r>
+            <w:r>
+              <w:rPr>
+                <w:noProof/>
+                <w:webHidden/>
+              </w:rPr>
+              <w:fldChar w:fldCharType="end"/>
+            </w:r>
+          </w:hyperlink>
+        </w:p>
+        <w:p>
+          <w:pPr>
+            <w:pStyle w:val="Verzeichnis3"/>
+            <w:tabs>
+              <w:tab w:val="right" w:leader="dot" w:pos="9062"/>
+            </w:tabs>
+            <w:rPr>
+              <w:rFonts w:asciiTheme="minorHAnsi" w:eastAsiaTheme="minorEastAsia" w:hAnsiTheme="minorHAnsi"/>
+              <w:noProof/>
+              <w:lang w:eastAsia="de-AT"/>
+            </w:rPr>
+          </w:pPr>
+          <w:hyperlink w:anchor="_Toc408945849" w:history="1">
+            <w:r>
+              <w:rPr>
+                <w:rStyle w:val="Hyperlink"/>
+                <w:noProof/>
+              </w:rPr>
+              <w:t>Installation des eigentlichen Exchange Servers via Setup auf der DVD</w:t>
+            </w:r>
+            <w:r>
+              <w:rPr>
+                <w:noProof/>
+                <w:webHidden/>
+              </w:rPr>
+              <w:tab/>
+            </w:r>
+            <w:r>
+              <w:rPr>
+                <w:noProof/>
+                <w:webHidden/>
+              </w:rPr>
+              <w:fldChar w:fldCharType="begin"/>
+            </w:r>
+            <w:r>
+              <w:rPr>
+                <w:noProof/>
+                <w:webHidden/>
+              </w:rPr>
+              <w:instrText xml:space="preserve"> PAGEREF _Toc408945849 \h </w:instrText>
+            </w:r>
+            <w:r>
+              <w:rPr>
+                <w:noProof/>
+                <w:webHidden/>
+              </w:rPr>
+            </w:r>
+            <w:r>
+              <w:rPr>
+                <w:noProof/>
+                <w:webHidden/>
+              </w:rPr>
+              <w:fldChar w:fldCharType="separate"/>
+            </w:r>
+            <w:r>
+              <w:rPr>
+                <w:noProof/>
+                <w:webHidden/>
+              </w:rPr>
+              <w:t>8</w:t>
             </w:r>
             <w:r>
               <w:rPr>
@@ -967,14 +1392,14 @@
               <w:lang w:eastAsia="de-AT"/>
             </w:rPr>
           </w:pPr>
-          <w:hyperlink w:anchor="_Toc408393031" w:history="1">
+          <w:hyperlink w:anchor="_Toc408945850" w:history="1">
             <w:r>
               <w:rPr>
                 <w:rStyle w:val="Hyperlink"/>
                 <w:noProof/>
                 <w:lang w:val="de-DE"/>
               </w:rPr>
-              <w:t>Arbeitsdurchführung</w:t>
+              <w:t>Quellenangaben</w:t>
             </w:r>
             <w:r>
               <w:rPr>
@@ -995,7 +1420,7 @@
                 <w:noProof/>
                 <w:webHidden/>
               </w:rPr>
-              <w:instrText xml:space="preserve"> PAGEREF _Toc408393031 \h </w:instrText>
+              <w:instrText xml:space="preserve"> PAGEREF _Toc408945850 \h </w:instrText>
             </w:r>
             <w:r>
               <w:rPr>
@@ -1015,149 +1440,7 @@
                 <w:noProof/>
                 <w:webHidden/>
               </w:rPr>
-              <w:t>5</w:t>
-            </w:r>
-            <w:r>
-              <w:rPr>
-                <w:noProof/>
-                <w:webHidden/>
-              </w:rPr>
-              <w:fldChar w:fldCharType="end"/>
-            </w:r>
-          </w:hyperlink>
-        </w:p>
-        <w:p>
-          <w:pPr>
-            <w:pStyle w:val="Verzeichnis1"/>
-            <w:tabs>
-              <w:tab w:val="right" w:leader="dot" w:pos="9062"/>
-            </w:tabs>
-            <w:rPr>
-              <w:rFonts w:asciiTheme="minorHAnsi" w:eastAsiaTheme="minorEastAsia" w:hAnsiTheme="minorHAnsi"/>
-              <w:noProof/>
-              <w:lang w:eastAsia="de-AT"/>
-            </w:rPr>
-          </w:pPr>
-          <w:hyperlink w:anchor="_Toc408393032" w:history="1">
-            <w:r>
-              <w:rPr>
-                <w:rStyle w:val="Hyperlink"/>
-                <w:noProof/>
-                <w:lang w:val="de-DE"/>
-              </w:rPr>
-              <w:t>Testbericht</w:t>
-            </w:r>
-            <w:r>
-              <w:rPr>
-                <w:noProof/>
-                <w:webHidden/>
-              </w:rPr>
-              <w:tab/>
-            </w:r>
-            <w:r>
-              <w:rPr>
-                <w:noProof/>
-                <w:webHidden/>
-              </w:rPr>
-              <w:fldChar w:fldCharType="begin"/>
-            </w:r>
-            <w:r>
-              <w:rPr>
-                <w:noProof/>
-                <w:webHidden/>
-              </w:rPr>
-              <w:instrText xml:space="preserve"> PAGEREF _Toc408393032 \h </w:instrText>
-            </w:r>
-            <w:r>
-              <w:rPr>
-                <w:noProof/>
-                <w:webHidden/>
-              </w:rPr>
-            </w:r>
-            <w:r>
-              <w:rPr>
-                <w:noProof/>
-                <w:webHidden/>
-              </w:rPr>
-              <w:fldChar w:fldCharType="separate"/>
-            </w:r>
-            <w:r>
-              <w:rPr>
-                <w:noProof/>
-                <w:webHidden/>
-              </w:rPr>
-              <w:t>6</w:t>
-            </w:r>
-            <w:r>
-              <w:rPr>
-                <w:noProof/>
-                <w:webHidden/>
-              </w:rPr>
-              <w:fldChar w:fldCharType="end"/>
-            </w:r>
-          </w:hyperlink>
-        </w:p>
-        <w:p>
-          <w:pPr>
-            <w:pStyle w:val="Verzeichnis1"/>
-            <w:tabs>
-              <w:tab w:val="right" w:leader="dot" w:pos="9062"/>
-            </w:tabs>
-            <w:rPr>
-              <w:rFonts w:asciiTheme="minorHAnsi" w:eastAsiaTheme="minorEastAsia" w:hAnsiTheme="minorHAnsi"/>
-              <w:noProof/>
-              <w:lang w:eastAsia="de-AT"/>
-            </w:rPr>
-          </w:pPr>
-          <w:hyperlink w:anchor="_Toc408393033" w:history="1">
-            <w:r>
-              <w:rPr>
-                <w:rStyle w:val="Hyperlink"/>
-                <w:noProof/>
-                <w:lang w:val="de-DE"/>
-              </w:rPr>
-              <w:t>Quellenangaben</w:t>
-            </w:r>
-            <w:r>
-              <w:rPr>
-                <w:noProof/>
-                <w:webHidden/>
-              </w:rPr>
-              <w:tab/>
-            </w:r>
-            <w:r>
-              <w:rPr>
-                <w:noProof/>
-                <w:webHidden/>
-              </w:rPr>
-              <w:fldChar w:fldCharType="begin"/>
-            </w:r>
-            <w:r>
-              <w:rPr>
-                <w:noProof/>
-                <w:webHidden/>
-              </w:rPr>
-              <w:instrText xml:space="preserve"> PAGEREF _Toc408393033 \h </w:instrText>
-            </w:r>
-            <w:r>
-              <w:rPr>
-                <w:noProof/>
-                <w:webHidden/>
-              </w:rPr>
-            </w:r>
-            <w:r>
-              <w:rPr>
-                <w:noProof/>
-                <w:webHidden/>
-              </w:rPr>
-              <w:fldChar w:fldCharType="separate"/>
-            </w:r>
-            <w:r>
-              <w:rPr>
-                <w:noProof/>
-                <w:webHidden/>
-              </w:rPr>
-              <w:t>7</w:t>
+              <w:t>10</w:t>
             </w:r>
             <w:r>
               <w:rPr>
@@ -1203,6 +1486,8 @@
           <w:lang w:val="de-DE"/>
         </w:rPr>
       </w:pPr>
+      <w:bookmarkStart w:id="0" w:name="_GoBack"/>
+      <w:bookmarkEnd w:id="0"/>
     </w:p>
     <w:p>
       <w:pPr>
@@ -1376,7 +1661,7 @@
           <w:lang w:val="de-DE"/>
         </w:rPr>
       </w:pPr>
-      <w:bookmarkStart w:id="0" w:name="_Toc408393026"/>
+      <w:bookmarkStart w:id="1" w:name="_Toc408945839"/>
       <w:r>
         <w:rPr>
           <w:lang w:val="de-DE"/>
@@ -1384,7 +1669,7 @@
         <w:lastRenderedPageBreak/>
         <w:t>Aufgabenstellung</w:t>
       </w:r>
-      <w:bookmarkEnd w:id="0"/>
+      <w:bookmarkEnd w:id="1"/>
     </w:p>
     <w:p>
       <w:pPr>
@@ -1821,9 +2106,7 @@
           <w:lang w:val="de-DE"/>
         </w:rPr>
       </w:pPr>
-      <w:bookmarkStart w:id="1" w:name="_Toc408393028"/>
-      <w:bookmarkStart w:id="2" w:name="_GoBack"/>
-      <w:bookmarkEnd w:id="2"/>
+      <w:bookmarkStart w:id="2" w:name="_Toc408945840"/>
       <w:r>
         <w:rPr>
           <w:lang w:val="de-DE"/>
@@ -1831,7 +2114,7 @@
         <w:lastRenderedPageBreak/>
         <w:t>Endzeitaufteilung</w:t>
       </w:r>
-      <w:bookmarkEnd w:id="1"/>
+      <w:bookmarkEnd w:id="2"/>
     </w:p>
     <w:p>
       <w:pPr>
@@ -3172,7 +3455,7 @@
           <w:lang w:val="de-DE"/>
         </w:rPr>
       </w:pPr>
-      <w:bookmarkStart w:id="3" w:name="_Toc408393029"/>
+      <w:bookmarkStart w:id="3" w:name="_Toc408945841"/>
       <w:r>
         <w:rPr>
           <w:lang w:val="de-DE"/>
@@ -3399,7 +3682,7 @@
           <w:lang w:val="de-DE"/>
         </w:rPr>
       </w:pPr>
-      <w:bookmarkStart w:id="4" w:name="_Toc408393030"/>
+      <w:bookmarkStart w:id="4" w:name="_Toc408945842"/>
       <w:r>
         <w:rPr>
           <w:lang w:val="de-DE"/>
@@ -3717,7 +4000,7 @@
           <w:lang w:val="de-DE"/>
         </w:rPr>
       </w:pPr>
-      <w:bookmarkStart w:id="5" w:name="_Toc408393031"/>
+      <w:bookmarkStart w:id="5" w:name="_Toc408945843"/>
       <w:r>
         <w:rPr>
           <w:lang w:val="de-DE"/>
@@ -3741,6 +4024,7 @@
           <w:lang w:val="de-DE"/>
         </w:rPr>
       </w:pPr>
+      <w:bookmarkStart w:id="6" w:name="_Toc408945844"/>
       <w:r>
         <w:rPr>
           <w:lang w:val="de-DE"/>
@@ -3761,6 +4045,7 @@
         </w:rPr>
         <w:t xml:space="preserve"> Directory &amp; DNS Servers</w:t>
       </w:r>
+      <w:bookmarkEnd w:id="6"/>
     </w:p>
     <w:p>
       <w:pPr>
@@ -3788,6 +4073,7 @@
           <w:lang w:val="de-DE"/>
         </w:rPr>
       </w:pPr>
+      <w:bookmarkStart w:id="7" w:name="_Toc408945845"/>
       <w:r>
         <w:rPr>
           <w:lang w:val="de-DE"/>
@@ -3795,6 +4081,7 @@
         <w:lastRenderedPageBreak/>
         <w:t>Client Access &amp; Mail Server</w:t>
       </w:r>
+      <w:bookmarkEnd w:id="7"/>
     </w:p>
     <w:p>
       <w:pPr>
@@ -3822,6 +4109,7 @@
           <w:lang w:val="de-DE"/>
         </w:rPr>
       </w:pPr>
+      <w:bookmarkStart w:id="8" w:name="_Toc408945846"/>
       <w:r>
         <w:rPr>
           <w:lang w:val="de-DE"/>
@@ -3829,293 +4117,1041 @@
         <w:lastRenderedPageBreak/>
         <w:t>Exchange Server</w:t>
       </w:r>
-    </w:p>
-    <w:p>
-      <w:pPr>
-        <w:rPr>
-          <w:lang w:val="de-DE"/>
-        </w:rPr>
-      </w:pPr>
-    </w:p>
-    <w:p>
-      <w:pPr>
-        <w:rPr>
-          <w:lang w:val="de-DE"/>
-        </w:rPr>
-      </w:pPr>
-    </w:p>
-    <w:p>
-      <w:pPr>
-        <w:rPr>
-          <w:lang w:val="de-DE"/>
-        </w:rPr>
-      </w:pPr>
-    </w:p>
-    <w:p>
-      <w:pPr>
-        <w:rPr>
-          <w:lang w:val="de-DE"/>
-        </w:rPr>
-      </w:pPr>
-    </w:p>
-    <w:p>
-      <w:pPr>
-        <w:rPr>
-          <w:lang w:val="de-DE"/>
-        </w:rPr>
-      </w:pPr>
-    </w:p>
-    <w:p>
-      <w:pPr>
-        <w:rPr>
-          <w:lang w:val="de-DE"/>
-        </w:rPr>
-      </w:pPr>
-    </w:p>
-    <w:p>
-      <w:pPr>
-        <w:rPr>
-          <w:lang w:val="de-DE"/>
-        </w:rPr>
-      </w:pPr>
-    </w:p>
-    <w:p>
-      <w:pPr>
-        <w:rPr>
-          <w:lang w:val="de-DE"/>
-        </w:rPr>
-      </w:pPr>
-    </w:p>
-    <w:p>
-      <w:pPr>
-        <w:rPr>
-          <w:lang w:val="de-DE"/>
-        </w:rPr>
-      </w:pPr>
-    </w:p>
-    <w:p>
-      <w:pPr>
-        <w:rPr>
-          <w:lang w:val="de-DE"/>
-        </w:rPr>
-      </w:pPr>
-    </w:p>
-    <w:p>
-      <w:pPr>
-        <w:rPr>
-          <w:lang w:val="de-DE"/>
-        </w:rPr>
-      </w:pPr>
-    </w:p>
-    <w:p>
-      <w:pPr>
-        <w:rPr>
-          <w:lang w:val="de-DE"/>
-        </w:rPr>
-      </w:pPr>
-    </w:p>
-    <w:p>
-      <w:pPr>
-        <w:rPr>
-          <w:lang w:val="de-DE"/>
-        </w:rPr>
-      </w:pPr>
-    </w:p>
-    <w:p>
-      <w:pPr>
-        <w:rPr>
-          <w:lang w:val="de-DE"/>
-        </w:rPr>
-      </w:pPr>
-    </w:p>
-    <w:p>
-      <w:pPr>
-        <w:rPr>
-          <w:lang w:val="de-DE"/>
-        </w:rPr>
-      </w:pPr>
-    </w:p>
-    <w:p>
-      <w:pPr>
-        <w:rPr>
-          <w:lang w:val="de-DE"/>
-        </w:rPr>
-      </w:pPr>
-    </w:p>
-    <w:p>
-      <w:pPr>
-        <w:rPr>
-          <w:lang w:val="de-DE"/>
-        </w:rPr>
-      </w:pPr>
-    </w:p>
-    <w:p>
-      <w:pPr>
-        <w:rPr>
-          <w:lang w:val="de-DE"/>
-        </w:rPr>
-      </w:pPr>
-    </w:p>
-    <w:p>
-      <w:pPr>
-        <w:rPr>
-          <w:lang w:val="de-DE"/>
-        </w:rPr>
-      </w:pPr>
-    </w:p>
-    <w:p>
-      <w:pPr>
-        <w:rPr>
-          <w:lang w:val="de-DE"/>
-        </w:rPr>
-      </w:pPr>
-    </w:p>
-    <w:p>
-      <w:pPr>
-        <w:rPr>
-          <w:lang w:val="de-DE"/>
-        </w:rPr>
-      </w:pPr>
-    </w:p>
-    <w:p>
-      <w:pPr>
-        <w:rPr>
-          <w:lang w:val="de-DE"/>
-        </w:rPr>
-      </w:pPr>
-    </w:p>
-    <w:p>
-      <w:pPr>
-        <w:rPr>
-          <w:lang w:val="de-DE"/>
-        </w:rPr>
-      </w:pPr>
-    </w:p>
-    <w:p>
-      <w:pPr>
-        <w:rPr>
-          <w:lang w:val="de-DE"/>
-        </w:rPr>
-      </w:pPr>
-    </w:p>
-    <w:p>
-      <w:pPr>
-        <w:rPr>
-          <w:lang w:val="de-DE"/>
-        </w:rPr>
-      </w:pPr>
-    </w:p>
-    <w:p>
-      <w:pPr>
-        <w:rPr>
-          <w:lang w:val="de-DE"/>
-        </w:rPr>
-      </w:pPr>
-    </w:p>
-    <w:p>
-      <w:pPr>
-        <w:rPr>
-          <w:lang w:val="de-DE"/>
-        </w:rPr>
-      </w:pPr>
-    </w:p>
-    <w:p>
-      <w:pPr>
-        <w:rPr>
-          <w:lang w:val="de-DE"/>
-        </w:rPr>
-      </w:pPr>
-    </w:p>
-    <w:p>
-      <w:pPr>
-        <w:rPr>
-          <w:lang w:val="de-DE"/>
-        </w:rPr>
-      </w:pPr>
-    </w:p>
-    <w:p>
-      <w:pPr>
-        <w:rPr>
-          <w:lang w:val="de-DE"/>
-        </w:rPr>
-      </w:pPr>
-    </w:p>
-    <w:p>
-      <w:pPr>
-        <w:rPr>
-          <w:lang w:val="de-DE"/>
-        </w:rPr>
-      </w:pPr>
-    </w:p>
-    <w:p>
-      <w:pPr>
-        <w:rPr>
-          <w:lang w:val="de-DE"/>
-        </w:rPr>
-      </w:pPr>
-    </w:p>
-    <w:p>
-      <w:pPr>
-        <w:rPr>
-          <w:lang w:val="de-DE"/>
-        </w:rPr>
-      </w:pPr>
-    </w:p>
-    <w:p>
-      <w:pPr>
-        <w:rPr>
-          <w:lang w:val="de-DE"/>
-        </w:rPr>
-      </w:pPr>
-    </w:p>
-    <w:p>
-      <w:pPr>
-        <w:rPr>
-          <w:lang w:val="de-DE"/>
-        </w:rPr>
-      </w:pPr>
-    </w:p>
-    <w:p>
-      <w:pPr>
-        <w:rPr>
-          <w:lang w:val="de-DE"/>
-        </w:rPr>
-      </w:pPr>
-    </w:p>
-    <w:p>
-      <w:pPr>
-        <w:rPr>
-          <w:lang w:val="de-DE"/>
-        </w:rPr>
-      </w:pPr>
-    </w:p>
-    <w:p>
-      <w:pPr>
-        <w:rPr>
-          <w:lang w:val="de-DE"/>
-        </w:rPr>
-      </w:pPr>
-    </w:p>
-    <w:p>
-      <w:pPr>
-        <w:rPr>
-          <w:lang w:val="de-DE"/>
-        </w:rPr>
-      </w:pPr>
-    </w:p>
-    <w:p>
-      <w:pPr>
-        <w:rPr>
-          <w:lang w:val="de-DE"/>
-        </w:rPr>
-      </w:pPr>
-    </w:p>
-    <w:p>
-      <w:pPr>
-        <w:rPr>
-          <w:lang w:val="de-DE"/>
-        </w:rPr>
-      </w:pPr>
+      <w:bookmarkEnd w:id="8"/>
+    </w:p>
+    <w:p>
+      <w:pPr>
+        <w:rPr>
+          <w:lang w:val="de-DE"/>
+        </w:rPr>
+      </w:pPr>
+    </w:p>
+    <w:p>
+      <w:pPr>
+        <w:pStyle w:val="berschrift3"/>
+        <w:rPr>
+          <w:lang w:val="de-DE"/>
+        </w:rPr>
+      </w:pPr>
+      <w:bookmarkStart w:id="9" w:name="_Toc408945847"/>
+      <w:r>
+        <w:rPr>
+          <w:lang w:val="de-DE"/>
+        </w:rPr>
+        <w:t>Installation benötigter Programme</w:t>
+      </w:r>
+      <w:bookmarkEnd w:id="9"/>
+    </w:p>
+    <w:p>
+      <w:pPr>
+        <w:rPr>
+          <w:lang w:val="de-DE"/>
+        </w:rPr>
+      </w:pPr>
+      <w:r>
+        <w:rPr>
+          <w:lang w:val="de-DE"/>
+        </w:rPr>
+        <w:t xml:space="preserve">Dies ist via </w:t>
+      </w:r>
+      <w:proofErr w:type="spellStart"/>
+      <w:r>
+        <w:rPr>
+          <w:lang w:val="de-DE"/>
+        </w:rPr>
+        <w:t>Powershell</w:t>
+      </w:r>
+      <w:proofErr w:type="spellEnd"/>
+      <w:r>
+        <w:rPr>
+          <w:lang w:val="de-DE"/>
+        </w:rPr>
+        <w:t xml:space="preserve"> via folgendem Befehl möglich:</w:t>
+      </w:r>
+    </w:p>
+    <w:p>
+      <w:pPr>
+        <w:pStyle w:val="IntensivesZitat"/>
+        <w:jc w:val="left"/>
+        <w:rPr>
+          <w:lang w:val="en-US"/>
+        </w:rPr>
+      </w:pPr>
+      <w:r>
+        <w:rPr>
+          <w:lang w:val="en-US"/>
+        </w:rPr>
+        <w:t>Install-</w:t>
+      </w:r>
+      <w:proofErr w:type="spellStart"/>
+      <w:r>
+        <w:rPr>
+          <w:lang w:val="en-US"/>
+        </w:rPr>
+        <w:t>WindowsFeature</w:t>
+      </w:r>
+      <w:proofErr w:type="spellEnd"/>
+      <w:r>
+        <w:rPr>
+          <w:lang w:val="en-US"/>
+        </w:rPr>
+        <w:t xml:space="preserve"> AS-HTTP-Activation, Desktop-Experience, NET-Framework-45-Features, RPC-over-HTTP-proxy, RSAT-Clustering, Web-</w:t>
+      </w:r>
+      <w:proofErr w:type="spellStart"/>
+      <w:r>
+        <w:rPr>
+          <w:lang w:val="en-US"/>
+        </w:rPr>
+        <w:t>Mgmt</w:t>
+      </w:r>
+      <w:proofErr w:type="spellEnd"/>
+      <w:r>
+        <w:rPr>
+          <w:lang w:val="en-US"/>
+        </w:rPr>
+        <w:t>-Console, WAS-Process-Model, Web-Asp-Net45, Web-Basic-</w:t>
+      </w:r>
+      <w:proofErr w:type="spellStart"/>
+      <w:r>
+        <w:rPr>
+          <w:lang w:val="en-US"/>
+        </w:rPr>
+        <w:t>Auth</w:t>
+      </w:r>
+      <w:proofErr w:type="spellEnd"/>
+      <w:r>
+        <w:rPr>
+          <w:lang w:val="en-US"/>
+        </w:rPr>
+        <w:t>, Web-Client-</w:t>
+      </w:r>
+      <w:proofErr w:type="spellStart"/>
+      <w:r>
+        <w:rPr>
+          <w:lang w:val="en-US"/>
+        </w:rPr>
+        <w:t>Auth</w:t>
+      </w:r>
+      <w:proofErr w:type="spellEnd"/>
+      <w:r>
+        <w:rPr>
+          <w:lang w:val="en-US"/>
+        </w:rPr>
+        <w:t>, Web-Digest-</w:t>
+      </w:r>
+      <w:proofErr w:type="spellStart"/>
+      <w:r>
+        <w:rPr>
+          <w:lang w:val="en-US"/>
+        </w:rPr>
+        <w:t>Auth</w:t>
+      </w:r>
+      <w:proofErr w:type="spellEnd"/>
+      <w:r>
+        <w:rPr>
+          <w:lang w:val="en-US"/>
+        </w:rPr>
+        <w:t>, Web-</w:t>
+      </w:r>
+      <w:proofErr w:type="spellStart"/>
+      <w:r>
+        <w:rPr>
+          <w:lang w:val="en-US"/>
+        </w:rPr>
+        <w:t>Dir</w:t>
+      </w:r>
+      <w:proofErr w:type="spellEnd"/>
+      <w:r>
+        <w:rPr>
+          <w:lang w:val="en-US"/>
+        </w:rPr>
+        <w:t>-Browsing, Web-</w:t>
+      </w:r>
+      <w:proofErr w:type="spellStart"/>
+      <w:r>
+        <w:rPr>
+          <w:lang w:val="en-US"/>
+        </w:rPr>
+        <w:t>Dyn</w:t>
+      </w:r>
+      <w:proofErr w:type="spellEnd"/>
+      <w:r>
+        <w:rPr>
+          <w:lang w:val="en-US"/>
+        </w:rPr>
+        <w:t>-Compression, Web-Http-Errors, Web-Http-Logging, Web-Http-Redirect, Web-Http-Tracing, Web-ISAPI-Ext, Web-ISAPI-Filter, Web-</w:t>
+      </w:r>
+      <w:proofErr w:type="spellStart"/>
+      <w:r>
+        <w:rPr>
+          <w:lang w:val="en-US"/>
+        </w:rPr>
+        <w:t>Lgcy</w:t>
+      </w:r>
+      <w:proofErr w:type="spellEnd"/>
+      <w:r>
+        <w:rPr>
+          <w:lang w:val="en-US"/>
+        </w:rPr>
+        <w:t>-</w:t>
+      </w:r>
+      <w:proofErr w:type="spellStart"/>
+      <w:r>
+        <w:rPr>
+          <w:lang w:val="en-US"/>
+        </w:rPr>
+        <w:t>Mgmt</w:t>
+      </w:r>
+      <w:proofErr w:type="spellEnd"/>
+      <w:r>
+        <w:rPr>
+          <w:lang w:val="en-US"/>
+        </w:rPr>
+        <w:t>-Console, Web-</w:t>
+      </w:r>
+      <w:proofErr w:type="spellStart"/>
+      <w:r>
+        <w:rPr>
+          <w:lang w:val="en-US"/>
+        </w:rPr>
+        <w:t>Metabase</w:t>
+      </w:r>
+      <w:proofErr w:type="spellEnd"/>
+      <w:r>
+        <w:rPr>
+          <w:lang w:val="en-US"/>
+        </w:rPr>
+        <w:t>, Web-</w:t>
+      </w:r>
+      <w:proofErr w:type="spellStart"/>
+      <w:r>
+        <w:rPr>
+          <w:lang w:val="en-US"/>
+        </w:rPr>
+        <w:t>Mgmt</w:t>
+      </w:r>
+      <w:proofErr w:type="spellEnd"/>
+      <w:r>
+        <w:rPr>
+          <w:lang w:val="en-US"/>
+        </w:rPr>
+        <w:t>-Console, Web-</w:t>
+      </w:r>
+      <w:proofErr w:type="spellStart"/>
+      <w:r>
+        <w:rPr>
+          <w:lang w:val="en-US"/>
+        </w:rPr>
+        <w:t>Mgmt</w:t>
+      </w:r>
+      <w:proofErr w:type="spellEnd"/>
+      <w:r>
+        <w:rPr>
+          <w:lang w:val="en-US"/>
+        </w:rPr>
+        <w:t>-Service, Web-Net-Ext45, Web-Request-Monitor, Web-Server, Web-Stat-Compression, Web-Static-Content, Web-Windows-</w:t>
+      </w:r>
+      <w:proofErr w:type="spellStart"/>
+      <w:r>
+        <w:rPr>
+          <w:lang w:val="en-US"/>
+        </w:rPr>
+        <w:t>Auth</w:t>
+      </w:r>
+      <w:proofErr w:type="spellEnd"/>
+      <w:r>
+        <w:rPr>
+          <w:lang w:val="en-US"/>
+        </w:rPr>
+        <w:t>, Web-WMI, Windows-Identity-Foundation, RSAT-Clustering-</w:t>
+      </w:r>
+      <w:proofErr w:type="spellStart"/>
+      <w:r>
+        <w:rPr>
+          <w:lang w:val="en-US"/>
+        </w:rPr>
+        <w:t>CmdInterface</w:t>
+      </w:r>
+      <w:proofErr w:type="spellEnd"/>
+      <w:r>
+        <w:rPr>
+          <w:lang w:val="en-US"/>
+        </w:rPr>
+        <w:t>, RSAT-ADDS</w:t>
+      </w:r>
+    </w:p>
+    <w:p>
+      <w:pPr>
+        <w:rPr>
+          <w:lang w:val="en-US"/>
+        </w:rPr>
+      </w:pPr>
+      <w:r>
+        <w:rPr>
+          <w:noProof/>
+          <w:lang w:eastAsia="de-AT"/>
+        </w:rPr>
+        <w:drawing>
+          <wp:inline distT="0" distB="0" distL="0" distR="0" wp14:anchorId="01A143FA" wp14:editId="22B98472">
+            <wp:extent cx="5457825" cy="1257300"/>
+            <wp:effectExtent l="0" t="0" r="9525" b="0"/>
+            <wp:docPr id="2" name="Grafik 2"/>
+            <wp:cNvGraphicFramePr>
+              <a:graphicFrameLocks xmlns:a="http://schemas.openxmlformats.org/drawingml/2006/main" noChangeAspect="1"/>
+            </wp:cNvGraphicFramePr>
+            <a:graphic xmlns:a="http://schemas.openxmlformats.org/drawingml/2006/main">
+              <a:graphicData uri="http://schemas.openxmlformats.org/drawingml/2006/picture">
+                <pic:pic xmlns:pic="http://schemas.openxmlformats.org/drawingml/2006/picture">
+                  <pic:nvPicPr>
+                    <pic:cNvPr id="1" name=""/>
+                    <pic:cNvPicPr/>
+                  </pic:nvPicPr>
+                  <pic:blipFill>
+                    <a:blip r:embed="rId15"/>
+                    <a:stretch>
+                      <a:fillRect/>
+                    </a:stretch>
+                  </pic:blipFill>
+                  <pic:spPr>
+                    <a:xfrm>
+                      <a:off x="0" y="0"/>
+                      <a:ext cx="5457825" cy="1257300"/>
+                    </a:xfrm>
+                    <a:prstGeom prst="rect">
+                      <a:avLst/>
+                    </a:prstGeom>
+                  </pic:spPr>
+                </pic:pic>
+              </a:graphicData>
+            </a:graphic>
+          </wp:inline>
+        </w:drawing>
+      </w:r>
+    </w:p>
+    <w:p>
+      <w:pPr>
+        <w:rPr>
+          <w:lang w:val="en-US"/>
+        </w:rPr>
+      </w:pPr>
+    </w:p>
+    <w:p>
+      <w:r>
+        <w:t>Nun müssen noch folgende Programme manuell Installiert werden</w:t>
+      </w:r>
+      <w:r>
+        <w:t>:</w:t>
+      </w:r>
+    </w:p>
+    <w:p>
+      <w:pPr>
+        <w:numPr>
+          <w:ilvl w:val="0"/>
+          <w:numId w:val="29"/>
+        </w:numPr>
+        <w:spacing w:before="100" w:beforeAutospacing="1" w:after="100" w:afterAutospacing="1" w:line="240" w:lineRule="auto"/>
+      </w:pPr>
+      <w:hyperlink r:id="rId16" w:tgtFrame="_blank" w:tooltip="http://www.microsoft.com/en-us/download/details.aspx?id=34992" w:history="1">
+        <w:r>
+          <w:rPr>
+            <w:rStyle w:val="Hyperlink"/>
+            <w:rFonts w:ascii="Verdana" w:hAnsi="Verdana"/>
+            <w:sz w:val="20"/>
+            <w:szCs w:val="20"/>
+          </w:rPr>
+          <w:t xml:space="preserve">Unified Communications </w:t>
+        </w:r>
+        <w:proofErr w:type="spellStart"/>
+        <w:r>
+          <w:rPr>
+            <w:rStyle w:val="Hyperlink"/>
+            <w:rFonts w:ascii="Verdana" w:hAnsi="Verdana"/>
+            <w:sz w:val="20"/>
+            <w:szCs w:val="20"/>
+          </w:rPr>
+          <w:t>Managed</w:t>
+        </w:r>
+        <w:proofErr w:type="spellEnd"/>
+        <w:r>
+          <w:rPr>
+            <w:rStyle w:val="Hyperlink"/>
+            <w:rFonts w:ascii="Verdana" w:hAnsi="Verdana"/>
+            <w:sz w:val="20"/>
+            <w:szCs w:val="20"/>
+          </w:rPr>
+          <w:t xml:space="preserve"> API 4.0 </w:t>
+        </w:r>
+        <w:proofErr w:type="spellStart"/>
+        <w:r>
+          <w:rPr>
+            <w:rStyle w:val="Hyperlink"/>
+            <w:rFonts w:ascii="Verdana" w:hAnsi="Verdana"/>
+            <w:sz w:val="20"/>
+            <w:szCs w:val="20"/>
+          </w:rPr>
+          <w:t>Runtime</w:t>
+        </w:r>
+        <w:proofErr w:type="spellEnd"/>
+      </w:hyperlink>
+    </w:p>
+    <w:p>
+      <w:pPr>
+        <w:numPr>
+          <w:ilvl w:val="0"/>
+          <w:numId w:val="29"/>
+        </w:numPr>
+        <w:spacing w:before="100" w:beforeAutospacing="1" w:after="100" w:afterAutospacing="1" w:line="240" w:lineRule="auto"/>
+      </w:pPr>
+      <w:hyperlink r:id="rId17" w:tgtFrame="_blank" w:tooltip="http://www.microsoft.com/en-us/download/details.aspx?id=17062" w:history="1">
+        <w:r>
+          <w:rPr>
+            <w:rStyle w:val="Hyperlink"/>
+            <w:rFonts w:ascii="Verdana" w:hAnsi="Verdana"/>
+            <w:sz w:val="20"/>
+            <w:szCs w:val="20"/>
+          </w:rPr>
+          <w:t>Microsoft Office 2010 Filter Packs</w:t>
+        </w:r>
+      </w:hyperlink>
+    </w:p>
+    <w:p>
+      <w:pPr>
+        <w:numPr>
+          <w:ilvl w:val="0"/>
+          <w:numId w:val="29"/>
+        </w:numPr>
+        <w:spacing w:before="100" w:beforeAutospacing="1" w:after="100" w:afterAutospacing="1" w:line="240" w:lineRule="auto"/>
+        <w:rPr>
+          <w:lang w:val="en-US"/>
+        </w:rPr>
+      </w:pPr>
+      <w:hyperlink r:id="rId18" w:tgtFrame="_blank" w:tooltip="http://www.microsoft.com/en-us/download/details.aspx?id=26604" w:history="1">
+        <w:r>
+          <w:rPr>
+            <w:rStyle w:val="Hyperlink"/>
+            <w:rFonts w:ascii="Verdana" w:hAnsi="Verdana"/>
+            <w:sz w:val="20"/>
+            <w:szCs w:val="20"/>
+            <w:lang w:val="en-US"/>
+          </w:rPr>
+          <w:t>Service Pack 1 for Microsoft Office Filter Pack 2010 (KB2460041) 64-bit Edition</w:t>
+        </w:r>
+      </w:hyperlink>
+      <w:r>
+        <w:rPr>
+          <w:rFonts w:ascii="Verdana" w:hAnsi="Verdana"/>
+          <w:sz w:val="20"/>
+          <w:szCs w:val="20"/>
+          <w:lang w:val="en-US"/>
+        </w:rPr>
+        <w:t> </w:t>
+      </w:r>
+    </w:p>
+    <w:p>
+      <w:pPr>
+        <w:rPr>
+          <w:lang w:val="en-US"/>
+        </w:rPr>
+      </w:pPr>
+    </w:p>
+    <w:p>
+      <w:pPr>
+        <w:pStyle w:val="berschrift3"/>
+        <w:rPr>
+          <w:rStyle w:val="skimlinks-unlinked"/>
+          <w:lang w:val="en-US"/>
+        </w:rPr>
+      </w:pPr>
+      <w:bookmarkStart w:id="10" w:name="_Toc408945848"/>
+      <w:r>
+        <w:rPr>
+          <w:lang w:val="en-US"/>
+        </w:rPr>
+        <w:t xml:space="preserve">Active Directory und Schema </w:t>
+      </w:r>
+      <w:proofErr w:type="spellStart"/>
+      <w:r>
+        <w:rPr>
+          <w:lang w:val="en-US"/>
+        </w:rPr>
+        <w:t>vorbereiten</w:t>
+      </w:r>
+      <w:bookmarkEnd w:id="10"/>
+      <w:proofErr w:type="spellEnd"/>
+    </w:p>
+    <w:p>
+      <w:pPr>
+        <w:pStyle w:val="IntensivesZitat"/>
+        <w:pBdr>
+          <w:bottom w:val="single" w:sz="4" w:space="11" w:color="4F81BD" w:themeColor="accent1"/>
+        </w:pBdr>
+      </w:pPr>
+      <w:r>
+        <w:rPr>
+          <w:rStyle w:val="skimlinks-unlinked"/>
+        </w:rPr>
+        <w:t>Setup.exe</w:t>
+      </w:r>
+      <w:r>
+        <w:rPr>
+          <w:rStyle w:val="Hervorhebung"/>
+          <w:i/>
+          <w:iCs/>
+        </w:rPr>
+        <w:t xml:space="preserve"> /</w:t>
+      </w:r>
+      <w:proofErr w:type="spellStart"/>
+      <w:r>
+        <w:rPr>
+          <w:rStyle w:val="Hervorhebung"/>
+          <w:i/>
+          <w:iCs/>
+        </w:rPr>
+        <w:t>PrepareSchema</w:t>
+      </w:r>
+      <w:proofErr w:type="spellEnd"/>
+      <w:r>
+        <w:rPr>
+          <w:rStyle w:val="Hervorhebung"/>
+          <w:i/>
+          <w:iCs/>
+        </w:rPr>
+        <w:t xml:space="preserve"> /</w:t>
+      </w:r>
+      <w:proofErr w:type="spellStart"/>
+      <w:r>
+        <w:rPr>
+          <w:rStyle w:val="Hervorhebung"/>
+          <w:i/>
+          <w:iCs/>
+        </w:rPr>
+        <w:t>IAcceptExchangeServerLicenseTerms</w:t>
+      </w:r>
+      <w:proofErr w:type="spellEnd"/>
+    </w:p>
+    <w:p>
+      <w:pPr>
+        <w:pStyle w:val="IntensivesZitat"/>
+        <w:pBdr>
+          <w:bottom w:val="single" w:sz="4" w:space="11" w:color="4F81BD" w:themeColor="accent1"/>
+        </w:pBdr>
+        <w:rPr>
+          <w:rFonts w:eastAsia="Times New Roman" w:cs="Times New Roman"/>
+          <w:lang w:val="en-US" w:eastAsia="de-AT"/>
+        </w:rPr>
+      </w:pPr>
+      <w:r>
+        <w:rPr>
+          <w:rFonts w:eastAsia="Times New Roman" w:cs="Times New Roman"/>
+          <w:lang w:val="en-US" w:eastAsia="de-AT"/>
+        </w:rPr>
+        <w:t xml:space="preserve">Setup.exe </w:t>
+      </w:r>
+      <w:r>
+        <w:rPr>
+          <w:rFonts w:eastAsia="Times New Roman" w:cs="Times New Roman"/>
+          <w:lang w:val="en-US" w:eastAsia="de-AT"/>
+        </w:rPr>
+        <w:t>/</w:t>
+      </w:r>
+      <w:proofErr w:type="spellStart"/>
+      <w:r>
+        <w:rPr>
+          <w:rFonts w:eastAsia="Times New Roman" w:cs="Times New Roman"/>
+          <w:lang w:val="en-US" w:eastAsia="de-AT"/>
+        </w:rPr>
+        <w:t>PrepareAD</w:t>
+      </w:r>
+      <w:proofErr w:type="spellEnd"/>
+      <w:r>
+        <w:rPr>
+          <w:rFonts w:eastAsia="Times New Roman" w:cs="Times New Roman"/>
+          <w:lang w:val="en-US" w:eastAsia="de-AT"/>
+        </w:rPr>
+        <w:t xml:space="preserve"> /</w:t>
+      </w:r>
+      <w:proofErr w:type="spellStart"/>
+      <w:r>
+        <w:rPr>
+          <w:rFonts w:eastAsia="Times New Roman" w:cs="Times New Roman"/>
+          <w:lang w:val="en-US" w:eastAsia="de-AT"/>
+        </w:rPr>
+        <w:t>OrganizationName</w:t>
+      </w:r>
+      <w:proofErr w:type="gramStart"/>
+      <w:r>
+        <w:rPr>
+          <w:rFonts w:eastAsia="Times New Roman" w:cs="Times New Roman"/>
+          <w:lang w:val="en-US" w:eastAsia="de-AT"/>
+        </w:rPr>
+        <w:t>:TGM</w:t>
+      </w:r>
+      <w:proofErr w:type="spellEnd"/>
+      <w:proofErr w:type="gramEnd"/>
+      <w:r>
+        <w:rPr>
+          <w:rFonts w:eastAsia="Times New Roman" w:cs="Times New Roman"/>
+          <w:lang w:val="en-US" w:eastAsia="de-AT"/>
+        </w:rPr>
+        <w:t xml:space="preserve"> /</w:t>
+      </w:r>
+      <w:proofErr w:type="spellStart"/>
+      <w:r>
+        <w:rPr>
+          <w:rFonts w:eastAsia="Times New Roman" w:cs="Times New Roman"/>
+          <w:lang w:val="en-US" w:eastAsia="de-AT"/>
+        </w:rPr>
+        <w:t>IAcceptExchangeServerLicenseTerms</w:t>
+      </w:r>
+      <w:proofErr w:type="spellEnd"/>
+    </w:p>
+    <w:p>
+      <w:pPr>
+        <w:rPr>
+          <w:lang w:val="en-US" w:eastAsia="de-AT"/>
+        </w:rPr>
+      </w:pPr>
+    </w:p>
+    <w:p>
+      <w:pPr>
+        <w:rPr>
+          <w:lang w:val="en-US"/>
+        </w:rPr>
+      </w:pPr>
+    </w:p>
+    <w:p>
+      <w:pPr>
+        <w:rPr>
+          <w:lang w:val="en-US"/>
+        </w:rPr>
+      </w:pPr>
+    </w:p>
+    <w:p>
+      <w:pPr>
+        <w:rPr>
+          <w:lang w:val="en-US"/>
+        </w:rPr>
+      </w:pPr>
+    </w:p>
+    <w:p>
+      <w:pPr>
+        <w:rPr>
+          <w:lang w:val="en-US"/>
+        </w:rPr>
+      </w:pPr>
+    </w:p>
+    <w:p>
+      <w:pPr>
+        <w:rPr>
+          <w:lang w:val="en-US"/>
+        </w:rPr>
+      </w:pPr>
+    </w:p>
+    <w:p>
+      <w:pPr>
+        <w:rPr>
+          <w:lang w:val="en-US"/>
+        </w:rPr>
+      </w:pPr>
+    </w:p>
+    <w:p>
+      <w:pPr>
+        <w:rPr>
+          <w:lang w:val="en-US"/>
+        </w:rPr>
+      </w:pPr>
+    </w:p>
+    <w:p>
+      <w:pPr>
+        <w:rPr>
+          <w:lang w:val="en-US"/>
+        </w:rPr>
+      </w:pPr>
+    </w:p>
+    <w:p>
+      <w:pPr>
+        <w:pStyle w:val="berschrift3"/>
+      </w:pPr>
+      <w:bookmarkStart w:id="11" w:name="_Toc408945849"/>
+      <w:r>
+        <w:t>Installation des eigentlichen Exchange Servers via Setup auf der DVD</w:t>
+      </w:r>
+      <w:bookmarkEnd w:id="11"/>
+    </w:p>
+    <w:p/>
+    <w:p>
+      <w:r>
+        <w:rPr>
+          <w:noProof/>
+          <w:lang w:eastAsia="de-AT"/>
+        </w:rPr>
+        <w:drawing>
+          <wp:inline distT="0" distB="0" distL="0" distR="0" wp14:anchorId="5324C07E" wp14:editId="43F97385">
+            <wp:extent cx="4448175" cy="3857625"/>
+            <wp:effectExtent l="0" t="0" r="9525" b="9525"/>
+            <wp:docPr id="3" name="Grafik 3"/>
+            <wp:cNvGraphicFramePr>
+              <a:graphicFrameLocks xmlns:a="http://schemas.openxmlformats.org/drawingml/2006/main" noChangeAspect="1"/>
+            </wp:cNvGraphicFramePr>
+            <a:graphic xmlns:a="http://schemas.openxmlformats.org/drawingml/2006/main">
+              <a:graphicData uri="http://schemas.openxmlformats.org/drawingml/2006/picture">
+                <pic:pic xmlns:pic="http://schemas.openxmlformats.org/drawingml/2006/picture">
+                  <pic:nvPicPr>
+                    <pic:cNvPr id="1" name=""/>
+                    <pic:cNvPicPr/>
+                  </pic:nvPicPr>
+                  <pic:blipFill>
+                    <a:blip r:embed="rId19"/>
+                    <a:stretch>
+                      <a:fillRect/>
+                    </a:stretch>
+                  </pic:blipFill>
+                  <pic:spPr>
+                    <a:xfrm>
+                      <a:off x="0" y="0"/>
+                      <a:ext cx="4448175" cy="3857625"/>
+                    </a:xfrm>
+                    <a:prstGeom prst="rect">
+                      <a:avLst/>
+                    </a:prstGeom>
+                  </pic:spPr>
+                </pic:pic>
+              </a:graphicData>
+            </a:graphic>
+          </wp:inline>
+        </w:drawing>
+      </w:r>
+    </w:p>
+    <w:p>
+      <w:r>
+        <w:t xml:space="preserve">Dem </w:t>
+      </w:r>
+      <w:proofErr w:type="spellStart"/>
+      <w:r>
+        <w:t>Wizzard</w:t>
+      </w:r>
+      <w:proofErr w:type="spellEnd"/>
+      <w:r>
+        <w:t xml:space="preserve"> bis zu folgendem Punkt folgen und Mailbox sowie Client auswählen um den </w:t>
+      </w:r>
+      <w:proofErr w:type="spellStart"/>
+      <w:r>
+        <w:t>anforderungen</w:t>
+      </w:r>
+      <w:proofErr w:type="spellEnd"/>
+      <w:r>
+        <w:t xml:space="preserve"> der Angabe zu entsprechen.</w:t>
+      </w:r>
+    </w:p>
+    <w:p/>
+    <w:p>
+      <w:r>
+        <w:rPr>
+          <w:noProof/>
+          <w:lang w:eastAsia="de-AT"/>
+        </w:rPr>
+        <w:drawing>
+          <wp:inline distT="0" distB="0" distL="0" distR="0" wp14:anchorId="110E4A23" wp14:editId="6C3EE306">
+            <wp:extent cx="4667250" cy="1762125"/>
+            <wp:effectExtent l="0" t="0" r="0" b="9525"/>
+            <wp:docPr id="4" name="Grafik 4"/>
+            <wp:cNvGraphicFramePr>
+              <a:graphicFrameLocks xmlns:a="http://schemas.openxmlformats.org/drawingml/2006/main" noChangeAspect="1"/>
+            </wp:cNvGraphicFramePr>
+            <a:graphic xmlns:a="http://schemas.openxmlformats.org/drawingml/2006/main">
+              <a:graphicData uri="http://schemas.openxmlformats.org/drawingml/2006/picture">
+                <pic:pic xmlns:pic="http://schemas.openxmlformats.org/drawingml/2006/picture">
+                  <pic:nvPicPr>
+                    <pic:cNvPr id="1" name=""/>
+                    <pic:cNvPicPr/>
+                  </pic:nvPicPr>
+                  <pic:blipFill>
+                    <a:blip r:embed="rId20"/>
+                    <a:stretch>
+                      <a:fillRect/>
+                    </a:stretch>
+                  </pic:blipFill>
+                  <pic:spPr>
+                    <a:xfrm>
+                      <a:off x="0" y="0"/>
+                      <a:ext cx="4667250" cy="1762125"/>
+                    </a:xfrm>
+                    <a:prstGeom prst="rect">
+                      <a:avLst/>
+                    </a:prstGeom>
+                  </pic:spPr>
+                </pic:pic>
+              </a:graphicData>
+            </a:graphic>
+          </wp:inline>
+        </w:drawing>
+      </w:r>
+    </w:p>
+    <w:p/>
+    <w:p/>
+    <w:p/>
+    <w:p/>
+    <w:p/>
+    <w:p/>
+    <w:p/>
+    <w:p/>
+    <w:p>
+      <w:pPr>
+        <w:tabs>
+          <w:tab w:val="left" w:pos="7995"/>
+        </w:tabs>
+      </w:pPr>
+      <w:r>
+        <w:lastRenderedPageBreak/>
+        <w:t xml:space="preserve">Wurden alle vorigen Schritte korrekt ausgeführt sollte der </w:t>
+      </w:r>
+      <w:proofErr w:type="spellStart"/>
+      <w:r>
+        <w:t>Readiness</w:t>
+      </w:r>
+      <w:proofErr w:type="spellEnd"/>
+      <w:r>
+        <w:t xml:space="preserve"> Check keine Fehler Anzeigen:</w:t>
+      </w:r>
+      <w:r>
+        <w:tab/>
+      </w:r>
+    </w:p>
+    <w:p>
+      <w:r>
+        <w:rPr>
+          <w:noProof/>
+          <w:lang w:eastAsia="de-AT"/>
+        </w:rPr>
+        <w:drawing>
+          <wp:inline distT="0" distB="0" distL="0" distR="0" wp14:anchorId="1DD160AF" wp14:editId="0476CB41">
+            <wp:extent cx="4810125" cy="2428875"/>
+            <wp:effectExtent l="0" t="0" r="9525" b="9525"/>
+            <wp:docPr id="5" name="Grafik 5"/>
+            <wp:cNvGraphicFramePr>
+              <a:graphicFrameLocks xmlns:a="http://schemas.openxmlformats.org/drawingml/2006/main" noChangeAspect="1"/>
+            </wp:cNvGraphicFramePr>
+            <a:graphic xmlns:a="http://schemas.openxmlformats.org/drawingml/2006/main">
+              <a:graphicData uri="http://schemas.openxmlformats.org/drawingml/2006/picture">
+                <pic:pic xmlns:pic="http://schemas.openxmlformats.org/drawingml/2006/picture">
+                  <pic:nvPicPr>
+                    <pic:cNvPr id="1" name=""/>
+                    <pic:cNvPicPr/>
+                  </pic:nvPicPr>
+                  <pic:blipFill>
+                    <a:blip r:embed="rId21"/>
+                    <a:stretch>
+                      <a:fillRect/>
+                    </a:stretch>
+                  </pic:blipFill>
+                  <pic:spPr>
+                    <a:xfrm>
+                      <a:off x="0" y="0"/>
+                      <a:ext cx="4810125" cy="2428875"/>
+                    </a:xfrm>
+                    <a:prstGeom prst="rect">
+                      <a:avLst/>
+                    </a:prstGeom>
+                  </pic:spPr>
+                </pic:pic>
+              </a:graphicData>
+            </a:graphic>
+          </wp:inline>
+        </w:drawing>
+      </w:r>
+    </w:p>
+    <w:p>
+      <w:r>
+        <w:t xml:space="preserve">Nachdem das Setup erfolgreich abgeschlossen wurde ist das </w:t>
+      </w:r>
+      <w:proofErr w:type="spellStart"/>
+      <w:r>
+        <w:t>admin</w:t>
+      </w:r>
+      <w:proofErr w:type="spellEnd"/>
+      <w:r>
+        <w:t xml:space="preserve"> </w:t>
+      </w:r>
+      <w:proofErr w:type="spellStart"/>
+      <w:r>
+        <w:t>interface</w:t>
+      </w:r>
+      <w:proofErr w:type="spellEnd"/>
+      <w:r>
+        <w:t xml:space="preserve"> unter folgender Adresse aufrufbar:</w:t>
+      </w:r>
+    </w:p>
+    <w:p>
+      <w:r>
+        <w:t>https://servername/owa</w:t>
+      </w:r>
+    </w:p>
+    <w:p/>
+    <w:p>
+      <w:pPr>
+        <w:rPr>
+          <w:lang w:val="de-DE"/>
+        </w:rPr>
+      </w:pPr>
+    </w:p>
+    <w:p>
+      <w:pPr>
+        <w:rPr>
+          <w:lang w:val="de-DE"/>
+        </w:rPr>
+      </w:pPr>
+    </w:p>
+    <w:p>
+      <w:pPr>
+        <w:rPr>
+          <w:lang w:val="de-DE"/>
+        </w:rPr>
+      </w:pPr>
+    </w:p>
+    <w:p>
+      <w:pPr>
+        <w:rPr>
+          <w:lang w:val="de-DE"/>
+        </w:rPr>
+      </w:pPr>
+    </w:p>
+    <w:p>
+      <w:pPr>
+        <w:rPr>
+          <w:lang w:val="de-DE"/>
+        </w:rPr>
+      </w:pPr>
+    </w:p>
+    <w:p>
+      <w:pPr>
+        <w:rPr>
+          <w:lang w:val="de-DE"/>
+        </w:rPr>
+      </w:pPr>
+    </w:p>
+    <w:p>
+      <w:pPr>
+        <w:rPr>
+          <w:lang w:val="de-DE"/>
+        </w:rPr>
+      </w:pPr>
+    </w:p>
+    <w:p>
+      <w:pPr>
+        <w:rPr>
+          <w:lang w:val="de-DE"/>
+        </w:rPr>
+      </w:pPr>
+    </w:p>
+    <w:p>
+      <w:pPr>
+        <w:rPr>
+          <w:lang w:val="de-DE"/>
+        </w:rPr>
+      </w:pPr>
+    </w:p>
+    <w:p>
+      <w:pPr>
+        <w:rPr>
+          <w:lang w:val="de-DE"/>
+        </w:rPr>
+      </w:pPr>
+    </w:p>
+    <w:p>
+      <w:pPr>
+        <w:rPr>
+          <w:lang w:val="de-DE"/>
+        </w:rPr>
+      </w:pPr>
+    </w:p>
+    <w:p>
+      <w:pPr>
+        <w:rPr>
+          <w:lang w:val="de-DE"/>
+        </w:rPr>
+      </w:pPr>
+    </w:p>
+    <w:p>
+      <w:pPr>
+        <w:rPr>
+          <w:lang w:val="de-DE"/>
+        </w:rPr>
+      </w:pPr>
+    </w:p>
+    <w:p>
+      <w:pPr>
+        <w:rPr>
+          <w:lang w:val="de-DE"/>
+        </w:rPr>
+      </w:pPr>
+    </w:p>
+    <w:p>
+      <w:pPr>
+        <w:rPr>
+          <w:lang w:val="de-DE"/>
+        </w:rPr>
+      </w:pPr>
+    </w:p>
+    <w:p>
+      <w:pPr>
+        <w:rPr>
+          <w:lang w:val="de-DE"/>
+        </w:rPr>
+      </w:pPr>
+    </w:p>
+    <w:p>
+      <w:pPr>
+        <w:rPr>
+          <w:lang w:val="de-DE"/>
+        </w:rPr>
+      </w:pPr>
+    </w:p>
+    <w:p>
+      <w:pPr>
+        <w:rPr>
+          <w:lang w:val="de-DE"/>
+        </w:rPr>
+      </w:pPr>
+    </w:p>
+    <w:p>
+      <w:pPr>
+        <w:rPr>
+          <w:lang w:val="de-DE"/>
+        </w:rPr>
+      </w:pPr>
+    </w:p>
+    <w:p>
+      <w:pPr>
+        <w:rPr>
+          <w:lang w:val="de-DE"/>
+        </w:rPr>
+      </w:pPr>
+    </w:p>
+    <w:p>
+      <w:pPr>
+        <w:rPr>
+          <w:lang w:val="de-DE"/>
+        </w:rPr>
+      </w:pPr>
+    </w:p>
+    <w:p>
+      <w:pPr>
+        <w:rPr>
+          <w:rFonts w:asciiTheme="majorHAnsi" w:eastAsiaTheme="majorEastAsia" w:hAnsiTheme="majorHAnsi" w:cstheme="majorBidi"/>
+          <w:b/>
+          <w:bCs/>
+          <w:color w:val="C00000"/>
+          <w:sz w:val="28"/>
+          <w:szCs w:val="28"/>
+          <w:lang w:val="de-DE"/>
+        </w:rPr>
+      </w:pPr>
+      <w:r>
+        <w:rPr>
+          <w:lang w:val="de-DE"/>
+        </w:rPr>
+        <w:br w:type="page"/>
+      </w:r>
     </w:p>
     <w:p>
       <w:pPr>
@@ -4124,338 +5160,15 @@
           <w:lang w:val="de-DE"/>
         </w:rPr>
       </w:pPr>
-      <w:bookmarkStart w:id="6" w:name="_Toc408393032"/>
+      <w:bookmarkStart w:id="12" w:name="_Toc408945850"/>
       <w:r>
         <w:rPr>
           <w:lang w:val="de-DE"/>
         </w:rPr>
-        <w:t>Testbericht</w:t>
-      </w:r>
-      <w:bookmarkEnd w:id="6"/>
-    </w:p>
-    <w:p>
-      <w:pPr>
-        <w:rPr>
-          <w:lang w:val="de-DE"/>
-        </w:rPr>
-      </w:pPr>
-    </w:p>
-    <w:p>
-      <w:pPr>
-        <w:rPr>
-          <w:lang w:val="de-DE"/>
-        </w:rPr>
-      </w:pPr>
-    </w:p>
-    <w:p>
-      <w:pPr>
-        <w:rPr>
-          <w:lang w:val="de-DE"/>
-        </w:rPr>
-      </w:pPr>
-    </w:p>
-    <w:p>
-      <w:pPr>
-        <w:rPr>
-          <w:lang w:val="de-DE"/>
-        </w:rPr>
-      </w:pPr>
-    </w:p>
-    <w:p>
-      <w:pPr>
-        <w:rPr>
-          <w:lang w:val="de-DE"/>
-        </w:rPr>
-      </w:pPr>
-    </w:p>
-    <w:p>
-      <w:pPr>
-        <w:rPr>
-          <w:lang w:val="de-DE"/>
-        </w:rPr>
-      </w:pPr>
-    </w:p>
-    <w:p>
-      <w:pPr>
-        <w:rPr>
-          <w:lang w:val="de-DE"/>
-        </w:rPr>
-      </w:pPr>
-    </w:p>
-    <w:p>
-      <w:pPr>
-        <w:rPr>
-          <w:lang w:val="de-DE"/>
-        </w:rPr>
-      </w:pPr>
-    </w:p>
-    <w:p>
-      <w:pPr>
-        <w:rPr>
-          <w:lang w:val="de-DE"/>
-        </w:rPr>
-      </w:pPr>
-    </w:p>
-    <w:p>
-      <w:pPr>
-        <w:rPr>
-          <w:lang w:val="de-DE"/>
-        </w:rPr>
-      </w:pPr>
-    </w:p>
-    <w:p>
-      <w:pPr>
-        <w:rPr>
-          <w:lang w:val="de-DE"/>
-        </w:rPr>
-      </w:pPr>
-    </w:p>
-    <w:p>
-      <w:pPr>
-        <w:rPr>
-          <w:lang w:val="de-DE"/>
-        </w:rPr>
-      </w:pPr>
-    </w:p>
-    <w:p>
-      <w:pPr>
-        <w:rPr>
-          <w:lang w:val="de-DE"/>
-        </w:rPr>
-      </w:pPr>
-    </w:p>
-    <w:p>
-      <w:pPr>
-        <w:rPr>
-          <w:lang w:val="de-DE"/>
-        </w:rPr>
-      </w:pPr>
-    </w:p>
-    <w:p>
-      <w:pPr>
-        <w:rPr>
-          <w:lang w:val="de-DE"/>
-        </w:rPr>
-      </w:pPr>
-    </w:p>
-    <w:p>
-      <w:pPr>
-        <w:rPr>
-          <w:lang w:val="de-DE"/>
-        </w:rPr>
-      </w:pPr>
-    </w:p>
-    <w:p>
-      <w:pPr>
-        <w:rPr>
-          <w:lang w:val="de-DE"/>
-        </w:rPr>
-      </w:pPr>
-    </w:p>
-    <w:p>
-      <w:pPr>
-        <w:rPr>
-          <w:lang w:val="de-DE"/>
-        </w:rPr>
-      </w:pPr>
-    </w:p>
-    <w:p>
-      <w:pPr>
-        <w:rPr>
-          <w:lang w:val="de-DE"/>
-        </w:rPr>
-      </w:pPr>
-    </w:p>
-    <w:p>
-      <w:pPr>
-        <w:rPr>
-          <w:lang w:val="de-DE"/>
-        </w:rPr>
-      </w:pPr>
-    </w:p>
-    <w:p>
-      <w:pPr>
-        <w:rPr>
-          <w:lang w:val="de-DE"/>
-        </w:rPr>
-      </w:pPr>
-    </w:p>
-    <w:p>
-      <w:pPr>
-        <w:rPr>
-          <w:lang w:val="de-DE"/>
-        </w:rPr>
-      </w:pPr>
-    </w:p>
-    <w:p>
-      <w:pPr>
-        <w:rPr>
-          <w:lang w:val="de-DE"/>
-        </w:rPr>
-      </w:pPr>
-    </w:p>
-    <w:p>
-      <w:pPr>
-        <w:rPr>
-          <w:lang w:val="de-DE"/>
-        </w:rPr>
-      </w:pPr>
-    </w:p>
-    <w:p>
-      <w:pPr>
-        <w:rPr>
-          <w:lang w:val="de-DE"/>
-        </w:rPr>
-      </w:pPr>
-    </w:p>
-    <w:p>
-      <w:pPr>
-        <w:rPr>
-          <w:lang w:val="de-DE"/>
-        </w:rPr>
-      </w:pPr>
-    </w:p>
-    <w:p>
-      <w:pPr>
-        <w:rPr>
-          <w:lang w:val="de-DE"/>
-        </w:rPr>
-      </w:pPr>
-    </w:p>
-    <w:p>
-      <w:pPr>
-        <w:rPr>
-          <w:lang w:val="de-DE"/>
-        </w:rPr>
-      </w:pPr>
-    </w:p>
-    <w:p>
-      <w:pPr>
-        <w:rPr>
-          <w:lang w:val="de-DE"/>
-        </w:rPr>
-      </w:pPr>
-    </w:p>
-    <w:p>
-      <w:pPr>
-        <w:rPr>
-          <w:lang w:val="de-DE"/>
-        </w:rPr>
-      </w:pPr>
-    </w:p>
-    <w:p>
-      <w:pPr>
-        <w:rPr>
-          <w:lang w:val="de-DE"/>
-        </w:rPr>
-      </w:pPr>
-    </w:p>
-    <w:p>
-      <w:pPr>
-        <w:rPr>
-          <w:lang w:val="de-DE"/>
-        </w:rPr>
-      </w:pPr>
-    </w:p>
-    <w:p>
-      <w:pPr>
-        <w:rPr>
-          <w:lang w:val="de-DE"/>
-        </w:rPr>
-      </w:pPr>
-    </w:p>
-    <w:p>
-      <w:pPr>
-        <w:rPr>
-          <w:lang w:val="de-DE"/>
-        </w:rPr>
-      </w:pPr>
-    </w:p>
-    <w:p>
-      <w:pPr>
-        <w:rPr>
-          <w:lang w:val="de-DE"/>
-        </w:rPr>
-      </w:pPr>
-    </w:p>
-    <w:p>
-      <w:pPr>
-        <w:rPr>
-          <w:lang w:val="de-DE"/>
-        </w:rPr>
-      </w:pPr>
-    </w:p>
-    <w:p>
-      <w:pPr>
-        <w:rPr>
-          <w:lang w:val="de-DE"/>
-        </w:rPr>
-      </w:pPr>
-    </w:p>
-    <w:p>
-      <w:pPr>
-        <w:rPr>
-          <w:lang w:val="de-DE"/>
-        </w:rPr>
-      </w:pPr>
-    </w:p>
-    <w:p>
-      <w:pPr>
-        <w:rPr>
-          <w:lang w:val="de-DE"/>
-        </w:rPr>
-      </w:pPr>
-    </w:p>
-    <w:p>
-      <w:pPr>
-        <w:rPr>
-          <w:lang w:val="de-DE"/>
-        </w:rPr>
-      </w:pPr>
-    </w:p>
-    <w:p>
-      <w:pPr>
-        <w:rPr>
-          <w:lang w:val="de-DE"/>
-        </w:rPr>
-      </w:pPr>
-    </w:p>
-    <w:p>
-      <w:pPr>
-        <w:rPr>
-          <w:lang w:val="de-DE"/>
-        </w:rPr>
-      </w:pPr>
-    </w:p>
-    <w:p>
-      <w:pPr>
-        <w:rPr>
-          <w:lang w:val="de-DE"/>
-        </w:rPr>
-      </w:pPr>
-    </w:p>
-    <w:p>
-      <w:pPr>
-        <w:rPr>
-          <w:lang w:val="de-DE"/>
-        </w:rPr>
-      </w:pPr>
-    </w:p>
-    <w:p>
-      <w:pPr>
-        <w:pStyle w:val="berschrift1"/>
-        <w:rPr>
-          <w:lang w:val="de-DE"/>
-        </w:rPr>
-      </w:pPr>
-      <w:bookmarkStart w:id="7" w:name="_Toc408393033"/>
-      <w:r>
-        <w:rPr>
-          <w:lang w:val="de-DE"/>
-        </w:rPr>
+        <w:lastRenderedPageBreak/>
         <w:t>Quellenangaben</w:t>
       </w:r>
-      <w:bookmarkEnd w:id="7"/>
+      <w:bookmarkEnd w:id="12"/>
     </w:p>
     <w:p>
       <w:pPr>
@@ -4556,7 +5269,6 @@
                 <w:b w:val="0"/>
                 <w:color w:val="auto"/>
               </w:rPr>
-              <w:lastRenderedPageBreak/>
               <w:t>Online-/</w:t>
             </w:r>
             <w:r>
@@ -4636,7 +5348,6 @@
                 <w:rFonts w:asciiTheme="majorHAnsi" w:hAnsiTheme="majorHAnsi"/>
                 <w:color w:val="auto"/>
               </w:rPr>
-              <w:lastRenderedPageBreak/>
               <w:t>[2]</w:t>
             </w:r>
           </w:p>
@@ -4750,9 +5461,9 @@
       </w:pPr>
     </w:p>
     <w:sectPr>
-      <w:footerReference w:type="default" r:id="rId15"/>
-      <w:headerReference w:type="first" r:id="rId16"/>
-      <w:footerReference w:type="first" r:id="rId17"/>
+      <w:footerReference w:type="default" r:id="rId22"/>
+      <w:headerReference w:type="first" r:id="rId23"/>
+      <w:footerReference w:type="first" r:id="rId24"/>
       <w:pgSz w:w="11906" w:h="16838"/>
       <w:pgMar w:top="1417" w:right="1417" w:bottom="1134" w:left="1417" w:header="708" w:footer="708" w:gutter="0"/>
       <w:pgNumType w:start="1"/>
@@ -4879,7 +5590,7 @@
             <w:noProof/>
             <w:lang w:val="de-DE"/>
           </w:rPr>
-          <w:t>2</w:t>
+          <w:t>10</w:t>
         </w:r>
         <w:r>
           <w:fldChar w:fldCharType="end"/>
@@ -5077,6 +5788,155 @@
 <file path=word/numbering.xml><?xml version="1.0" encoding="utf-8"?>
 <w:numbering xmlns:wpc="http://schemas.microsoft.com/office/word/2010/wordprocessingCanvas" xmlns:mc="http://schemas.openxmlformats.org/markup-compatibility/2006" xmlns:o="urn:schemas-microsoft-com:office:office" xmlns:r="http://schemas.openxmlformats.org/officeDocument/2006/relationships" xmlns:m="http://schemas.openxmlformats.org/officeDocument/2006/math" xmlns:v="urn:schemas-microsoft-com:vml" xmlns:wp14="http://schemas.microsoft.com/office/word/2010/wordprocessingDrawing" xmlns:wp="http://schemas.openxmlformats.org/drawingml/2006/wordprocessingDrawing" xmlns:w10="urn:schemas-microsoft-com:office:word" xmlns:w="http://schemas.openxmlformats.org/wordprocessingml/2006/main" xmlns:w14="http://schemas.microsoft.com/office/word/2010/wordml" xmlns:w15="http://schemas.microsoft.com/office/word/2012/wordml" xmlns:wpg="http://schemas.microsoft.com/office/word/2010/wordprocessingGroup" xmlns:wpi="http://schemas.microsoft.com/office/word/2010/wordprocessingInk" xmlns:wne="http://schemas.microsoft.com/office/word/2006/wordml" xmlns:wps="http://schemas.microsoft.com/office/word/2010/wordprocessingShape" mc:Ignorable="w14 w15 wp14">
   <w:abstractNum w:abstractNumId="0">
+    <w:nsid w:val="0142619A"/>
+    <w:multiLevelType w:val="multilevel"/>
+    <w:tmpl w:val="38822B92"/>
+    <w:lvl w:ilvl="0">
+      <w:start w:val="1"/>
+      <w:numFmt w:val="bullet"/>
+      <w:lvlText w:val=""/>
+      <w:lvlJc w:val="left"/>
+      <w:pPr>
+        <w:tabs>
+          <w:tab w:val="num" w:pos="720"/>
+        </w:tabs>
+        <w:ind w:left="720" w:hanging="360"/>
+      </w:pPr>
+      <w:rPr>
+        <w:rFonts w:ascii="Symbol" w:hAnsi="Symbol" w:hint="default"/>
+        <w:sz w:val="20"/>
+      </w:rPr>
+    </w:lvl>
+    <w:lvl w:ilvl="1" w:tentative="1">
+      <w:start w:val="1"/>
+      <w:numFmt w:val="bullet"/>
+      <w:lvlText w:val="o"/>
+      <w:lvlJc w:val="left"/>
+      <w:pPr>
+        <w:tabs>
+          <w:tab w:val="num" w:pos="1440"/>
+        </w:tabs>
+        <w:ind w:left="1440" w:hanging="360"/>
+      </w:pPr>
+      <w:rPr>
+        <w:rFonts w:ascii="Courier New" w:hAnsi="Courier New" w:hint="default"/>
+        <w:sz w:val="20"/>
+      </w:rPr>
+    </w:lvl>
+    <w:lvl w:ilvl="2" w:tentative="1">
+      <w:start w:val="1"/>
+      <w:numFmt w:val="bullet"/>
+      <w:lvlText w:val=""/>
+      <w:lvlJc w:val="left"/>
+      <w:pPr>
+        <w:tabs>
+          <w:tab w:val="num" w:pos="2160"/>
+        </w:tabs>
+        <w:ind w:left="2160" w:hanging="360"/>
+      </w:pPr>
+      <w:rPr>
+        <w:rFonts w:ascii="Wingdings" w:hAnsi="Wingdings" w:hint="default"/>
+        <w:sz w:val="20"/>
+      </w:rPr>
+    </w:lvl>
+    <w:lvl w:ilvl="3" w:tentative="1">
+      <w:start w:val="1"/>
+      <w:numFmt w:val="bullet"/>
+      <w:lvlText w:val=""/>
+      <w:lvlJc w:val="left"/>
+      <w:pPr>
+        <w:tabs>
+          <w:tab w:val="num" w:pos="2880"/>
+        </w:tabs>
+        <w:ind w:left="2880" w:hanging="360"/>
+      </w:pPr>
+      <w:rPr>
+        <w:rFonts w:ascii="Wingdings" w:hAnsi="Wingdings" w:hint="default"/>
+        <w:sz w:val="20"/>
+      </w:rPr>
+    </w:lvl>
+    <w:lvl w:ilvl="4" w:tentative="1">
+      <w:start w:val="1"/>
+      <w:numFmt w:val="bullet"/>
+      <w:lvlText w:val=""/>
+      <w:lvlJc w:val="left"/>
+      <w:pPr>
+        <w:tabs>
+          <w:tab w:val="num" w:pos="3600"/>
+        </w:tabs>
+        <w:ind w:left="3600" w:hanging="360"/>
+      </w:pPr>
+      <w:rPr>
+        <w:rFonts w:ascii="Wingdings" w:hAnsi="Wingdings" w:hint="default"/>
+        <w:sz w:val="20"/>
+      </w:rPr>
+    </w:lvl>
+    <w:lvl w:ilvl="5" w:tentative="1">
+      <w:start w:val="1"/>
+      <w:numFmt w:val="bullet"/>
+      <w:lvlText w:val=""/>
+      <w:lvlJc w:val="left"/>
+      <w:pPr>
+        <w:tabs>
+          <w:tab w:val="num" w:pos="4320"/>
+        </w:tabs>
+        <w:ind w:left="4320" w:hanging="360"/>
+      </w:pPr>
+      <w:rPr>
+        <w:rFonts w:ascii="Wingdings" w:hAnsi="Wingdings" w:hint="default"/>
+        <w:sz w:val="20"/>
+      </w:rPr>
+    </w:lvl>
+    <w:lvl w:ilvl="6" w:tentative="1">
+      <w:start w:val="1"/>
+      <w:numFmt w:val="bullet"/>
+      <w:lvlText w:val=""/>
+      <w:lvlJc w:val="left"/>
+      <w:pPr>
+        <w:tabs>
+          <w:tab w:val="num" w:pos="5040"/>
+        </w:tabs>
+        <w:ind w:left="5040" w:hanging="360"/>
+      </w:pPr>
+      <w:rPr>
+        <w:rFonts w:ascii="Wingdings" w:hAnsi="Wingdings" w:hint="default"/>
+        <w:sz w:val="20"/>
+      </w:rPr>
+    </w:lvl>
+    <w:lvl w:ilvl="7" w:tentative="1">
+      <w:start w:val="1"/>
+      <w:numFmt w:val="bullet"/>
+      <w:lvlText w:val=""/>
+      <w:lvlJc w:val="left"/>
+      <w:pPr>
+        <w:tabs>
+          <w:tab w:val="num" w:pos="5760"/>
+        </w:tabs>
+        <w:ind w:left="5760" w:hanging="360"/>
+      </w:pPr>
+      <w:rPr>
+        <w:rFonts w:ascii="Wingdings" w:hAnsi="Wingdings" w:hint="default"/>
+        <w:sz w:val="20"/>
+      </w:rPr>
+    </w:lvl>
+    <w:lvl w:ilvl="8" w:tentative="1">
+      <w:start w:val="1"/>
+      <w:numFmt w:val="bullet"/>
+      <w:lvlText w:val=""/>
+      <w:lvlJc w:val="left"/>
+      <w:pPr>
+        <w:tabs>
+          <w:tab w:val="num" w:pos="6480"/>
+        </w:tabs>
+        <w:ind w:left="6480" w:hanging="360"/>
+      </w:pPr>
+      <w:rPr>
+        <w:rFonts w:ascii="Wingdings" w:hAnsi="Wingdings" w:hint="default"/>
+        <w:sz w:val="20"/>
+      </w:rPr>
+    </w:lvl>
+  </w:abstractNum>
+  <w:abstractNum w:abstractNumId="1">
     <w:nsid w:val="05400E5E"/>
     <w:multiLevelType w:val="hybridMultilevel"/>
     <w:tmpl w:val="989AF626"/>
@@ -5189,7 +6049,7 @@
       </w:rPr>
     </w:lvl>
   </w:abstractNum>
-  <w:abstractNum w:abstractNumId="1">
+  <w:abstractNum w:abstractNumId="2">
     <w:nsid w:val="08DB70E0"/>
     <w:multiLevelType w:val="hybridMultilevel"/>
     <w:tmpl w:val="B114D6A2"/>
@@ -5302,7 +6162,7 @@
       </w:rPr>
     </w:lvl>
   </w:abstractNum>
-  <w:abstractNum w:abstractNumId="2">
+  <w:abstractNum w:abstractNumId="3">
     <w:nsid w:val="15872105"/>
     <w:multiLevelType w:val="hybridMultilevel"/>
     <w:tmpl w:val="D5F262D6"/>
@@ -5415,7 +6275,7 @@
       </w:rPr>
     </w:lvl>
   </w:abstractNum>
-  <w:abstractNum w:abstractNumId="3">
+  <w:abstractNum w:abstractNumId="4">
     <w:nsid w:val="163E6DA2"/>
     <w:multiLevelType w:val="multilevel"/>
     <w:tmpl w:val="51AA5EB6"/>
@@ -5564,7 +6424,7 @@
       </w:rPr>
     </w:lvl>
   </w:abstractNum>
-  <w:abstractNum w:abstractNumId="4">
+  <w:abstractNum w:abstractNumId="5">
     <w:nsid w:val="1ED873F0"/>
     <w:multiLevelType w:val="hybridMultilevel"/>
     <w:tmpl w:val="08723D40"/>
@@ -5677,7 +6537,7 @@
       </w:rPr>
     </w:lvl>
   </w:abstractNum>
-  <w:abstractNum w:abstractNumId="5">
+  <w:abstractNum w:abstractNumId="6">
     <w:nsid w:val="273B3E70"/>
     <w:multiLevelType w:val="multilevel"/>
     <w:tmpl w:val="32F09806"/>
@@ -5826,7 +6686,7 @@
       </w:rPr>
     </w:lvl>
   </w:abstractNum>
-  <w:abstractNum w:abstractNumId="6">
+  <w:abstractNum w:abstractNumId="7">
     <w:nsid w:val="28B15051"/>
     <w:multiLevelType w:val="multilevel"/>
     <w:tmpl w:val="F2F4076E"/>
@@ -5975,7 +6835,7 @@
       </w:rPr>
     </w:lvl>
   </w:abstractNum>
-  <w:abstractNum w:abstractNumId="7">
+  <w:abstractNum w:abstractNumId="8">
     <w:nsid w:val="29D462BF"/>
     <w:multiLevelType w:val="hybridMultilevel"/>
     <w:tmpl w:val="2A7ADA1E"/>
@@ -6088,7 +6948,7 @@
       </w:rPr>
     </w:lvl>
   </w:abstractNum>
-  <w:abstractNum w:abstractNumId="8">
+  <w:abstractNum w:abstractNumId="9">
     <w:nsid w:val="2A3F648D"/>
     <w:multiLevelType w:val="hybridMultilevel"/>
     <w:tmpl w:val="FE00F7E0"/>
@@ -6201,7 +7061,7 @@
       </w:rPr>
     </w:lvl>
   </w:abstractNum>
-  <w:abstractNum w:abstractNumId="9">
+  <w:abstractNum w:abstractNumId="10">
     <w:nsid w:val="2C294AC5"/>
     <w:multiLevelType w:val="hybridMultilevel"/>
     <w:tmpl w:val="3EF46C5C"/>
@@ -6314,7 +7174,7 @@
       </w:rPr>
     </w:lvl>
   </w:abstractNum>
-  <w:abstractNum w:abstractNumId="10">
+  <w:abstractNum w:abstractNumId="11">
     <w:nsid w:val="2F650121"/>
     <w:multiLevelType w:val="hybridMultilevel"/>
     <w:tmpl w:val="ED1CF5EE"/>
@@ -6427,7 +7287,7 @@
       </w:rPr>
     </w:lvl>
   </w:abstractNum>
-  <w:abstractNum w:abstractNumId="11">
+  <w:abstractNum w:abstractNumId="12">
     <w:nsid w:val="39C74380"/>
     <w:multiLevelType w:val="hybridMultilevel"/>
     <w:tmpl w:val="CAC0B53A"/>
@@ -6540,7 +7400,7 @@
       </w:rPr>
     </w:lvl>
   </w:abstractNum>
-  <w:abstractNum w:abstractNumId="12">
+  <w:abstractNum w:abstractNumId="13">
     <w:nsid w:val="3C7D5061"/>
     <w:multiLevelType w:val="multilevel"/>
     <w:tmpl w:val="5B065066"/>
@@ -6689,7 +7549,7 @@
       </w:rPr>
     </w:lvl>
   </w:abstractNum>
-  <w:abstractNum w:abstractNumId="13">
+  <w:abstractNum w:abstractNumId="14">
     <w:nsid w:val="41644965"/>
     <w:multiLevelType w:val="hybridMultilevel"/>
     <w:tmpl w:val="D6CE5D4E"/>
@@ -6802,7 +7662,7 @@
       </w:rPr>
     </w:lvl>
   </w:abstractNum>
-  <w:abstractNum w:abstractNumId="14">
+  <w:abstractNum w:abstractNumId="15">
     <w:nsid w:val="43A42701"/>
     <w:multiLevelType w:val="hybridMultilevel"/>
     <w:tmpl w:val="1D5E1202"/>
@@ -6915,7 +7775,7 @@
       </w:rPr>
     </w:lvl>
   </w:abstractNum>
-  <w:abstractNum w:abstractNumId="15">
+  <w:abstractNum w:abstractNumId="16">
     <w:nsid w:val="43F6761F"/>
     <w:multiLevelType w:val="hybridMultilevel"/>
     <w:tmpl w:val="88B63024"/>
@@ -7028,7 +7888,7 @@
       </w:rPr>
     </w:lvl>
   </w:abstractNum>
-  <w:abstractNum w:abstractNumId="16">
+  <w:abstractNum w:abstractNumId="17">
     <w:nsid w:val="48634C4A"/>
     <w:multiLevelType w:val="hybridMultilevel"/>
     <w:tmpl w:val="472E3AB8"/>
@@ -7141,7 +8001,7 @@
       </w:rPr>
     </w:lvl>
   </w:abstractNum>
-  <w:abstractNum w:abstractNumId="17">
+  <w:abstractNum w:abstractNumId="18">
     <w:nsid w:val="4BF71207"/>
     <w:multiLevelType w:val="multilevel"/>
     <w:tmpl w:val="9890610E"/>
@@ -7286,7 +8146,7 @@
       </w:rPr>
     </w:lvl>
   </w:abstractNum>
-  <w:abstractNum w:abstractNumId="18">
+  <w:abstractNum w:abstractNumId="19">
     <w:nsid w:val="510A2ECB"/>
     <w:multiLevelType w:val="hybridMultilevel"/>
     <w:tmpl w:val="C12E7EF0"/>
@@ -7399,7 +8259,7 @@
       </w:rPr>
     </w:lvl>
   </w:abstractNum>
-  <w:abstractNum w:abstractNumId="19">
+  <w:abstractNum w:abstractNumId="20">
     <w:nsid w:val="511A232B"/>
     <w:multiLevelType w:val="hybridMultilevel"/>
     <w:tmpl w:val="B2F849EE"/>
@@ -7512,7 +8372,7 @@
       </w:rPr>
     </w:lvl>
   </w:abstractNum>
-  <w:abstractNum w:abstractNumId="20">
+  <w:abstractNum w:abstractNumId="21">
     <w:nsid w:val="58ED520D"/>
     <w:multiLevelType w:val="multilevel"/>
     <w:tmpl w:val="2014E2A2"/>
@@ -7625,7 +8485,7 @@
       </w:pPr>
     </w:lvl>
   </w:abstractNum>
-  <w:abstractNum w:abstractNumId="21">
+  <w:abstractNum w:abstractNumId="22">
     <w:nsid w:val="5DDC7887"/>
     <w:multiLevelType w:val="multilevel"/>
     <w:tmpl w:val="5B065066"/>
@@ -7774,7 +8634,7 @@
       </w:rPr>
     </w:lvl>
   </w:abstractNum>
-  <w:abstractNum w:abstractNumId="22">
+  <w:abstractNum w:abstractNumId="23">
     <w:nsid w:val="6AF337C2"/>
     <w:multiLevelType w:val="multilevel"/>
     <w:tmpl w:val="38100D72"/>
@@ -7923,7 +8783,7 @@
       </w:rPr>
     </w:lvl>
   </w:abstractNum>
-  <w:abstractNum w:abstractNumId="23">
+  <w:abstractNum w:abstractNumId="24">
     <w:nsid w:val="6D44262F"/>
     <w:multiLevelType w:val="hybridMultilevel"/>
     <w:tmpl w:val="7FEE63E2"/>
@@ -8036,7 +8896,7 @@
       </w:rPr>
     </w:lvl>
   </w:abstractNum>
-  <w:abstractNum w:abstractNumId="24">
+  <w:abstractNum w:abstractNumId="25">
     <w:nsid w:val="6F335162"/>
     <w:multiLevelType w:val="multilevel"/>
     <w:tmpl w:val="B99286C8"/>
@@ -8185,7 +9045,7 @@
       </w:rPr>
     </w:lvl>
   </w:abstractNum>
-  <w:abstractNum w:abstractNumId="25">
+  <w:abstractNum w:abstractNumId="26">
     <w:nsid w:val="72C82E9B"/>
     <w:multiLevelType w:val="multilevel"/>
     <w:tmpl w:val="3F482550"/>
@@ -8334,7 +9194,7 @@
       </w:rPr>
     </w:lvl>
   </w:abstractNum>
-  <w:abstractNum w:abstractNumId="26">
+  <w:abstractNum w:abstractNumId="27">
     <w:nsid w:val="7DEA4774"/>
     <w:multiLevelType w:val="hybridMultilevel"/>
     <w:tmpl w:val="073608A0"/>
@@ -8447,7 +9307,7 @@
       </w:rPr>
     </w:lvl>
   </w:abstractNum>
-  <w:abstractNum w:abstractNumId="27">
+  <w:abstractNum w:abstractNumId="28">
     <w:nsid w:val="7EC93562"/>
     <w:multiLevelType w:val="multilevel"/>
     <w:tmpl w:val="74F8C716"/>
@@ -8597,88 +9457,91 @@
     </w:lvl>
   </w:abstractNum>
   <w:num w:numId="1">
+    <w:abstractNumId w:val="12"/>
+  </w:num>
+  <w:num w:numId="2">
+    <w:abstractNumId w:val="2"/>
+  </w:num>
+  <w:num w:numId="3">
+    <w:abstractNumId w:val="3"/>
+  </w:num>
+  <w:num w:numId="4">
+    <w:abstractNumId w:val="20"/>
+  </w:num>
+  <w:num w:numId="5">
+    <w:abstractNumId w:val="14"/>
+  </w:num>
+  <w:num w:numId="6">
+    <w:abstractNumId w:val="5"/>
+  </w:num>
+  <w:num w:numId="7">
+    <w:abstractNumId w:val="8"/>
+  </w:num>
+  <w:num w:numId="8">
+    <w:abstractNumId w:val="24"/>
+  </w:num>
+  <w:num w:numId="9">
+    <w:abstractNumId w:val="10"/>
+  </w:num>
+  <w:num w:numId="10">
+    <w:abstractNumId w:val="15"/>
+  </w:num>
+  <w:num w:numId="11">
+    <w:abstractNumId w:val="1"/>
+  </w:num>
+  <w:num w:numId="12">
     <w:abstractNumId w:val="11"/>
   </w:num>
-  <w:num w:numId="2">
-    <w:abstractNumId w:val="1"/>
+  <w:num w:numId="13">
+    <w:abstractNumId w:val="9"/>
   </w:num>
-  <w:num w:numId="3">
-    <w:abstractNumId w:val="2"/>
+  <w:num w:numId="14">
+    <w:abstractNumId w:val="17"/>
   </w:num>
-  <w:num w:numId="4">
+  <w:num w:numId="15">
+    <w:abstractNumId w:val="7"/>
+  </w:num>
+  <w:num w:numId="16">
+    <w:abstractNumId w:val="26"/>
+  </w:num>
+  <w:num w:numId="17">
+    <w:abstractNumId w:val="25"/>
+  </w:num>
+  <w:num w:numId="18">
+    <w:abstractNumId w:val="6"/>
+  </w:num>
+  <w:num w:numId="19">
+    <w:abstractNumId w:val="21"/>
+  </w:num>
+  <w:num w:numId="20">
+    <w:abstractNumId w:val="28"/>
+  </w:num>
+  <w:num w:numId="21">
+    <w:abstractNumId w:val="4"/>
+  </w:num>
+  <w:num w:numId="22">
+    <w:abstractNumId w:val="22"/>
+  </w:num>
+  <w:num w:numId="23">
+    <w:abstractNumId w:val="13"/>
+  </w:num>
+  <w:num w:numId="24">
+    <w:abstractNumId w:val="16"/>
+  </w:num>
+  <w:num w:numId="25">
     <w:abstractNumId w:val="19"/>
   </w:num>
-  <w:num w:numId="5">
-    <w:abstractNumId w:val="13"/>
+  <w:num w:numId="26">
+    <w:abstractNumId w:val="27"/>
   </w:num>
-  <w:num w:numId="6">
-    <w:abstractNumId w:val="4"/>
+  <w:num w:numId="27">
+    <w:abstractNumId w:val="18"/>
   </w:num>
-  <w:num w:numId="7">
-    <w:abstractNumId w:val="7"/>
-  </w:num>
-  <w:num w:numId="8">
+  <w:num w:numId="28">
     <w:abstractNumId w:val="23"/>
   </w:num>
-  <w:num w:numId="9">
-    <w:abstractNumId w:val="9"/>
-  </w:num>
-  <w:num w:numId="10">
-    <w:abstractNumId w:val="14"/>
-  </w:num>
-  <w:num w:numId="11">
+  <w:num w:numId="29">
     <w:abstractNumId w:val="0"/>
-  </w:num>
-  <w:num w:numId="12">
-    <w:abstractNumId w:val="10"/>
-  </w:num>
-  <w:num w:numId="13">
-    <w:abstractNumId w:val="8"/>
-  </w:num>
-  <w:num w:numId="14">
-    <w:abstractNumId w:val="16"/>
-  </w:num>
-  <w:num w:numId="15">
-    <w:abstractNumId w:val="6"/>
-  </w:num>
-  <w:num w:numId="16">
-    <w:abstractNumId w:val="25"/>
-  </w:num>
-  <w:num w:numId="17">
-    <w:abstractNumId w:val="24"/>
-  </w:num>
-  <w:num w:numId="18">
-    <w:abstractNumId w:val="5"/>
-  </w:num>
-  <w:num w:numId="19">
-    <w:abstractNumId w:val="20"/>
-  </w:num>
-  <w:num w:numId="20">
-    <w:abstractNumId w:val="27"/>
-  </w:num>
-  <w:num w:numId="21">
-    <w:abstractNumId w:val="3"/>
-  </w:num>
-  <w:num w:numId="22">
-    <w:abstractNumId w:val="21"/>
-  </w:num>
-  <w:num w:numId="23">
-    <w:abstractNumId w:val="12"/>
-  </w:num>
-  <w:num w:numId="24">
-    <w:abstractNumId w:val="15"/>
-  </w:num>
-  <w:num w:numId="25">
-    <w:abstractNumId w:val="18"/>
-  </w:num>
-  <w:num w:numId="26">
-    <w:abstractNumId w:val="26"/>
-  </w:num>
-  <w:num w:numId="27">
-    <w:abstractNumId w:val="17"/>
-  </w:num>
-  <w:num w:numId="28">
-    <w:abstractNumId w:val="22"/>
   </w:num>
 </w:numbering>
 </file>
@@ -10303,6 +11166,46 @@
       </w:tcPr>
     </w:tblStylePr>
   </w:style>
+  <w:style w:type="paragraph" w:styleId="IntensivesZitat">
+    <w:name w:val="Intense Quote"/>
+    <w:basedOn w:val="Standard"/>
+    <w:next w:val="Standard"/>
+    <w:link w:val="IntensivesZitatZchn"/>
+    <w:uiPriority w:val="30"/>
+    <w:qFormat/>
+    <w:rsid w:val="001F28B0"/>
+    <w:pPr>
+      <w:pBdr>
+        <w:top w:val="single" w:sz="4" w:space="10" w:color="4F81BD" w:themeColor="accent1"/>
+        <w:bottom w:val="single" w:sz="4" w:space="10" w:color="4F81BD" w:themeColor="accent1"/>
+      </w:pBdr>
+      <w:spacing w:before="360" w:after="360"/>
+      <w:ind w:left="864" w:right="864"/>
+      <w:jc w:val="center"/>
+    </w:pPr>
+    <w:rPr>
+      <w:i/>
+      <w:iCs/>
+      <w:color w:val="4F81BD" w:themeColor="accent1"/>
+    </w:rPr>
+  </w:style>
+  <w:style w:type="character" w:customStyle="1" w:styleId="IntensivesZitatZchn">
+    <w:name w:val="Intensives Zitat Zchn"/>
+    <w:basedOn w:val="Absatz-Standardschriftart"/>
+    <w:link w:val="IntensivesZitat"/>
+    <w:uiPriority w:val="30"/>
+    <w:rsid w:val="001F28B0"/>
+    <w:rPr>
+      <w:i/>
+      <w:iCs/>
+      <w:color w:val="4F81BD" w:themeColor="accent1"/>
+    </w:rPr>
+  </w:style>
+  <w:style w:type="character" w:customStyle="1" w:styleId="skimlinks-unlinked">
+    <w:name w:val="skimlinks-unlinked"/>
+    <w:basedOn w:val="Absatz-Standardschriftart"/>
+    <w:rsid w:val="005E1222"/>
+  </w:style>
 </w:styles>
 </file>
 
@@ -10615,7 +11518,7 @@
 </file>
 
 <file path=customXml/itemProps2.xml><?xml version="1.0" encoding="utf-8"?>
-<ds:datastoreItem xmlns:ds="http://schemas.openxmlformats.org/officeDocument/2006/customXml" ds:itemID="{6F22EDDC-9DB8-4310-9CB4-9552BA4BA1A8}">
+<ds:datastoreItem xmlns:ds="http://schemas.openxmlformats.org/officeDocument/2006/customXml" ds:itemID="{A751C5BA-9814-4C17-9749-C3B113A7429B}">
   <ds:schemaRefs>
     <ds:schemaRef ds:uri="http://schemas.openxmlformats.org/officeDocument/2006/bibliography"/>
   </ds:schemaRefs>

</xml_diff>